<commit_message>
Update obj after review
</commit_message>
<xml_diff>
--- a/DOCS/ОБЖ_диплом_Полищук_Илья_961м_ПЗ1921.docx
+++ b/DOCS/ОБЖ_диплом_Полищук_Илья_961м_ПЗ1921.docx
@@ -554,15 +554,45 @@
       </w:pPr>
       <w:r>
         <w:rPr>
-          <w:lang w:val="uk-UA"/>
-        </w:rPr>
-        <w:t>Закон України від 15 листопада 1996 р. № 504/96-ВР “Про відпустки”</w:t>
-      </w:r>
-      <w:r>
-        <w:rPr>
-          <w:lang w:val="uk-UA"/>
-        </w:rPr>
-        <w:t xml:space="preserve"> [1];</w:t>
+          <w:shd w:val="clear" w:color="auto" w:fill="FFFFFF" w:themeFill="background1"/>
+          <w:lang w:val="uk-UA"/>
+        </w:rPr>
+        <w:t>Закон України від 14 жовтня 1992 р. № 2694-XII “Про охорону праці”</w:t>
+      </w:r>
+      <w:r>
+        <w:rPr>
+          <w:shd w:val="clear" w:color="auto" w:fill="FFFFFF" w:themeFill="background1"/>
+          <w:lang w:val="uk-UA"/>
+        </w:rPr>
+        <w:t xml:space="preserve">. </w:t>
+      </w:r>
+      <w:r>
+        <w:rPr>
+          <w:shd w:val="clear" w:color="auto" w:fill="FFFFFF" w:themeFill="background1"/>
+          <w:lang w:val="uk-UA"/>
+        </w:rPr>
+        <w:t>Редакція від 16.10.2020</w:t>
+      </w:r>
+      <w:r>
+        <w:rPr>
+          <w:shd w:val="clear" w:color="auto" w:fill="FFFFFF" w:themeFill="background1"/>
+          <w:lang w:val="ru-RU"/>
+        </w:rPr>
+        <w:t xml:space="preserve"> [</w:t>
+      </w:r>
+      <w:r>
+        <w:rPr>
+          <w:shd w:val="clear" w:color="auto" w:fill="FFFFFF" w:themeFill="background1"/>
+          <w:lang w:val="ru-RU"/>
+        </w:rPr>
+        <w:t>1</w:t>
+      </w:r>
+      <w:r>
+        <w:rPr>
+          <w:shd w:val="clear" w:color="auto" w:fill="FFFFFF" w:themeFill="background1"/>
+          <w:lang w:val="ru-RU"/>
+        </w:rPr>
+        <w:t>];</w:t>
       </w:r>
     </w:p>
     <w:p>
@@ -580,27 +610,59 @@
       </w:pPr>
       <w:r>
         <w:rPr>
-          <w:lang w:val="uk-UA"/>
-        </w:rPr>
-        <w:t>Закон України від 24 березня 1995 р. № 108/95-ВР “Про оплату праці</w:t>
-      </w:r>
-      <w:r>
-        <w:rPr>
-          <w:lang w:val="ru-RU"/>
-        </w:rPr>
-        <w:t>”</w:t>
-      </w:r>
-      <w:r>
-        <w:rPr>
-          <w:lang w:val="uk-UA"/>
-        </w:rPr>
-        <w:t xml:space="preserve"> [2]</w:t>
-      </w:r>
-      <w:r>
-        <w:rPr>
-          <w:lang w:val="ru-RU"/>
-        </w:rPr>
-        <w:t>;</w:t>
+          <w:shd w:val="clear" w:color="auto" w:fill="FFFFFF" w:themeFill="background1"/>
+          <w:lang w:val="uk-UA"/>
+        </w:rPr>
+        <w:t>Кодекс законів про працю України від 10 грудня 1971 р. № 322-VIII</w:t>
+      </w:r>
+      <w:r>
+        <w:rPr>
+          <w:shd w:val="clear" w:color="auto" w:fill="FFFFFF" w:themeFill="background1"/>
+          <w:lang w:val="uk-UA"/>
+        </w:rPr>
+        <w:t>.</w:t>
+      </w:r>
+      <w:r>
+        <w:rPr>
+          <w:shd w:val="clear" w:color="auto" w:fill="FFFFFF" w:themeFill="background1"/>
+          <w:lang w:val="uk-UA"/>
+        </w:rPr>
+        <w:t xml:space="preserve"> </w:t>
+      </w:r>
+      <w:r>
+        <w:rPr>
+          <w:shd w:val="clear" w:color="auto" w:fill="FFFFFF" w:themeFill="background1"/>
+          <w:lang w:val="uk-UA"/>
+        </w:rPr>
+        <w:t>Редакція від 25.10.2020</w:t>
+      </w:r>
+      <w:r>
+        <w:rPr>
+          <w:shd w:val="clear" w:color="auto" w:fill="FFFFFF" w:themeFill="background1"/>
+          <w:lang w:val="uk-UA"/>
+        </w:rPr>
+        <w:t xml:space="preserve"> </w:t>
+      </w:r>
+      <w:r>
+        <w:rPr>
+          <w:shd w:val="clear" w:color="auto" w:fill="FFFFFF" w:themeFill="background1"/>
+          <w:lang w:val="uk-UA"/>
+        </w:rPr>
+        <w:t>[</w:t>
+      </w:r>
+      <w:r>
+        <w:rPr>
+          <w:shd w:val="clear" w:color="auto" w:fill="FFFFFF" w:themeFill="background1"/>
+          <w:lang w:val="uk-UA"/>
+        </w:rPr>
+        <w:t>2</w:t>
+      </w:r>
+      <w:r>
+        <w:rPr>
+          <w:shd w:val="clear" w:color="auto" w:fill="FFFFFF" w:themeFill="background1"/>
+          <w:lang w:val="uk-UA"/>
+        </w:rPr>
+        <w:t>];</w:t>
       </w:r>
     </w:p>
     <w:p>
@@ -621,14 +683,42 @@
           <w:shd w:val="clear" w:color="auto" w:fill="FFFFFF" w:themeFill="background1"/>
           <w:lang w:val="uk-UA"/>
         </w:rPr>
-        <w:t>Закон України від 14 жовтня 1992 р. № 2694-XII “Про охорону праці”</w:t>
+        <w:t>Закон України від 23 вересня 1999 р. № 1105-XIV “Про загальнообов`язкове державне соціальне страхування”</w:t>
+      </w:r>
+      <w:r>
+        <w:rPr>
+          <w:shd w:val="clear" w:color="auto" w:fill="FFFFFF" w:themeFill="background1"/>
+          <w:lang w:val="uk-UA"/>
+        </w:rPr>
+        <w:t xml:space="preserve">. </w:t>
+      </w:r>
+      <w:r>
+        <w:rPr>
+          <w:shd w:val="clear" w:color="auto" w:fill="FFFFFF" w:themeFill="background1"/>
+          <w:lang w:val="uk-UA"/>
+        </w:rPr>
+        <w:t>Редакція від 25.10.2020</w:t>
       </w:r>
       <w:r>
         <w:rPr>
           <w:shd w:val="clear" w:color="auto" w:fill="FFFFFF" w:themeFill="background1"/>
           <w:lang w:val="ru-RU"/>
         </w:rPr>
-        <w:t xml:space="preserve"> [3];</w:t>
+        <w:t xml:space="preserve"> [</w:t>
+      </w:r>
+      <w:r>
+        <w:rPr>
+          <w:shd w:val="clear" w:color="auto" w:fill="FFFFFF" w:themeFill="background1"/>
+          <w:lang w:val="ru-RU"/>
+        </w:rPr>
+        <w:t>3</w:t>
+      </w:r>
+      <w:r>
+        <w:rPr>
+          <w:shd w:val="clear" w:color="auto" w:fill="FFFFFF" w:themeFill="background1"/>
+          <w:lang w:val="ru-RU"/>
+        </w:rPr>
+        <w:t>];</w:t>
       </w:r>
     </w:p>
     <w:p>
@@ -649,14 +739,49 @@
           <w:shd w:val="clear" w:color="auto" w:fill="FFFFFF" w:themeFill="background1"/>
           <w:lang w:val="uk-UA"/>
         </w:rPr>
-        <w:t>Кодекс законів про працю України від 10 грудня 1971 р. № 322-VIII</w:t>
+        <w:t>Постанова Кабінету Міністрів України від 01 серпня 1992 р. № 442 “Про затвердження Порядку проведення атестації робочих місць за умовами праці”</w:t>
+      </w:r>
+      <w:r>
+        <w:rPr>
+          <w:shd w:val="clear" w:color="auto" w:fill="FFFFFF" w:themeFill="background1"/>
+          <w:lang w:val="uk-UA"/>
+        </w:rPr>
+        <w:t xml:space="preserve">. </w:t>
+      </w:r>
+      <w:r>
+        <w:rPr>
+          <w:shd w:val="clear" w:color="auto" w:fill="FFFFFF" w:themeFill="background1"/>
+          <w:lang w:val="uk-UA"/>
+        </w:rPr>
+        <w:t>Редакція від 28.10.2016</w:t>
       </w:r>
       <w:r>
         <w:rPr>
           <w:shd w:val="clear" w:color="auto" w:fill="FFFFFF" w:themeFill="background1"/>
           <w:lang w:val="ru-RU"/>
         </w:rPr>
-        <w:t xml:space="preserve"> [4];</w:t>
+        <w:t xml:space="preserve"> [</w:t>
+      </w:r>
+      <w:r>
+        <w:rPr>
+          <w:shd w:val="clear" w:color="auto" w:fill="FFFFFF" w:themeFill="background1"/>
+          <w:lang w:val="ru-RU"/>
+        </w:rPr>
+        <w:t>4</w:t>
+      </w:r>
+      <w:r>
+        <w:rPr>
+          <w:shd w:val="clear" w:color="auto" w:fill="FFFFFF" w:themeFill="background1"/>
+          <w:lang w:val="ru-RU"/>
+        </w:rPr>
+        <w:t>]</w:t>
+      </w:r>
+      <w:r>
+        <w:rPr>
+          <w:shd w:val="clear" w:color="auto" w:fill="FFFFFF" w:themeFill="background1"/>
+          <w:lang w:val="uk-UA"/>
+        </w:rPr>
+        <w:t>;</w:t>
       </w:r>
     </w:p>
     <w:p>
@@ -677,14 +802,42 @@
           <w:shd w:val="clear" w:color="auto" w:fill="FFFFFF" w:themeFill="background1"/>
           <w:lang w:val="uk-UA"/>
         </w:rPr>
-        <w:t>Закон України від 23 вересня 1999 р. № 1105-XIV “Про загальнообов`язкове державне соціальне страхування”</w:t>
-      </w:r>
-      <w:r>
-        <w:rPr>
-          <w:shd w:val="clear" w:color="auto" w:fill="FFFFFF" w:themeFill="background1"/>
-          <w:lang w:val="ru-RU"/>
-        </w:rPr>
-        <w:t xml:space="preserve"> [5];</w:t>
+        <w:t>Постанова Кабінету Міністрів України від 17.04.2019 №337 “Про затвердження Порядку розслідування та обліку нещасних випадків, професійних захворювань та аварій на виробництві”</w:t>
+      </w:r>
+      <w:r>
+        <w:rPr>
+          <w:shd w:val="clear" w:color="auto" w:fill="FFFFFF" w:themeFill="background1"/>
+          <w:lang w:val="uk-UA"/>
+        </w:rPr>
+        <w:t xml:space="preserve"> </w:t>
+      </w:r>
+      <w:r>
+        <w:rPr>
+          <w:shd w:val="clear" w:color="auto" w:fill="FFFFFF" w:themeFill="background1"/>
+          <w:lang w:val="uk-UA"/>
+        </w:rPr>
+        <w:t>[</w:t>
+      </w:r>
+      <w:r>
+        <w:rPr>
+          <w:shd w:val="clear" w:color="auto" w:fill="FFFFFF" w:themeFill="background1"/>
+          <w:lang w:val="uk-UA"/>
+        </w:rPr>
+        <w:t>5</w:t>
+      </w:r>
+      <w:r>
+        <w:rPr>
+          <w:shd w:val="clear" w:color="auto" w:fill="FFFFFF" w:themeFill="background1"/>
+          <w:lang w:val="uk-UA"/>
+        </w:rPr>
+        <w:t>]</w:t>
+      </w:r>
+      <w:r>
+        <w:rPr>
+          <w:shd w:val="clear" w:color="auto" w:fill="FFFFFF" w:themeFill="background1"/>
+          <w:lang w:val="uk-UA"/>
+        </w:rPr>
+        <w:t>;</w:t>
       </w:r>
     </w:p>
     <w:p>
@@ -705,7 +858,91 @@
           <w:shd w:val="clear" w:color="auto" w:fill="FFFFFF" w:themeFill="background1"/>
           <w:lang w:val="uk-UA"/>
         </w:rPr>
-        <w:t>Закон України від 02 листопада 2011 р. № 3988-VІ “Про ратифікацію Конвенції Міжнародної організації праці № 155 1981 року про безпеку й гігієну праці та виробниче середовищ” [6];</w:t>
+        <w:t>НПАОП 0.00-4.12-05</w:t>
+      </w:r>
+      <w:r>
+        <w:rPr>
+          <w:shd w:val="clear" w:color="auto" w:fill="FFFFFF" w:themeFill="background1"/>
+          <w:lang w:val="uk-UA"/>
+        </w:rPr>
+        <w:t xml:space="preserve"> </w:t>
+      </w:r>
+      <w:r>
+        <w:rPr>
+          <w:shd w:val="clear" w:color="auto" w:fill="FFFFFF" w:themeFill="background1"/>
+          <w:lang w:val="uk-UA"/>
+        </w:rPr>
+        <w:t>Типове положення про порядок проведення навчання і перевірки знань з питань охорони праці, затверджене наказом Держнаглядохоронпраці від 26.01.2005 №15</w:t>
+      </w:r>
+      <w:r>
+        <w:rPr>
+          <w:shd w:val="clear" w:color="auto" w:fill="FFFFFF" w:themeFill="background1"/>
+          <w:lang w:val="uk-UA"/>
+        </w:rPr>
+        <w:t>.</w:t>
+      </w:r>
+      <w:r>
+        <w:rPr>
+          <w:shd w:val="clear" w:color="auto" w:fill="FFFFFF" w:themeFill="background1"/>
+          <w:lang w:val="uk-UA"/>
+        </w:rPr>
+        <w:t xml:space="preserve"> </w:t>
+      </w:r>
+      <w:r>
+        <w:rPr>
+          <w:shd w:val="clear" w:color="auto" w:fill="FFFFFF" w:themeFill="background1"/>
+          <w:lang w:val="uk-UA"/>
+        </w:rPr>
+        <w:t>З</w:t>
+      </w:r>
+      <w:r>
+        <w:rPr>
+          <w:shd w:val="clear" w:color="auto" w:fill="FFFFFF" w:themeFill="background1"/>
+          <w:lang w:val="uk-UA"/>
+        </w:rPr>
+        <w:t>ареєстрованого в Мін’юсті України 15.02.2005 за №231/10511</w:t>
+      </w:r>
+      <w:r>
+        <w:rPr>
+          <w:shd w:val="clear" w:color="auto" w:fill="FFFFFF" w:themeFill="background1"/>
+          <w:lang w:val="ru-RU"/>
+        </w:rPr>
+        <w:t xml:space="preserve">. </w:t>
+      </w:r>
+      <w:r>
+        <w:rPr>
+          <w:shd w:val="clear" w:color="auto" w:fill="FFFFFF" w:themeFill="background1"/>
+          <w:lang w:val="ru-RU"/>
+        </w:rPr>
+        <w:t>Редакція від 14.04.2017</w:t>
+      </w:r>
+      <w:r>
+        <w:rPr>
+          <w:shd w:val="clear" w:color="auto" w:fill="FFFFFF" w:themeFill="background1"/>
+          <w:lang w:val="ru-RU"/>
+        </w:rPr>
+        <w:t xml:space="preserve"> [</w:t>
+      </w:r>
+      <w:r>
+        <w:rPr>
+          <w:shd w:val="clear" w:color="auto" w:fill="FFFFFF" w:themeFill="background1"/>
+          <w:lang w:val="ru-RU"/>
+        </w:rPr>
+        <w:t>6</w:t>
+      </w:r>
+      <w:r>
+        <w:rPr>
+          <w:shd w:val="clear" w:color="auto" w:fill="FFFFFF" w:themeFill="background1"/>
+          <w:lang w:val="ru-RU"/>
+        </w:rPr>
+        <w:t>]</w:t>
+      </w:r>
+      <w:r>
+        <w:rPr>
+          <w:shd w:val="clear" w:color="auto" w:fill="FFFFFF" w:themeFill="background1"/>
+          <w:lang w:val="ru-RU"/>
+        </w:rPr>
+        <w:t>;</w:t>
       </w:r>
     </w:p>
     <w:p>
@@ -726,14 +963,119 @@
           <w:shd w:val="clear" w:color="auto" w:fill="FFFFFF" w:themeFill="background1"/>
           <w:lang w:val="uk-UA"/>
         </w:rPr>
-        <w:t>Постанова Кабінету Міністрів України від 01 серпня 1992 р. № 442 “Про затвердження Порядку проведення атестації робочих місць за умовами праці”</w:t>
-      </w:r>
-      <w:r>
-        <w:rPr>
-          <w:shd w:val="clear" w:color="auto" w:fill="FFFFFF" w:themeFill="background1"/>
-          <w:lang w:val="ru-RU"/>
-        </w:rPr>
-        <w:t xml:space="preserve"> [7]</w:t>
+        <w:t>Наказ Міністерства соціальної політики України від 14.02.2018 № 207 „Про затвердження Вимог щодо безпеки та захисту здоров’я працівників під час роботи з екранними пристроями”</w:t>
+      </w:r>
+      <w:r>
+        <w:rPr>
+          <w:shd w:val="clear" w:color="auto" w:fill="FFFFFF" w:themeFill="background1"/>
+          <w:lang w:val="uk-UA"/>
+        </w:rPr>
+        <w:t xml:space="preserve">. </w:t>
+      </w:r>
+      <w:r>
+        <w:rPr>
+          <w:shd w:val="clear" w:color="auto" w:fill="FFFFFF" w:themeFill="background1"/>
+          <w:lang w:val="uk-UA"/>
+        </w:rPr>
+        <w:t>З</w:t>
+      </w:r>
+      <w:r>
+        <w:rPr>
+          <w:shd w:val="clear" w:color="auto" w:fill="FFFFFF" w:themeFill="background1"/>
+          <w:lang w:val="uk-UA"/>
+        </w:rPr>
+        <w:t xml:space="preserve">ареєстрованого в Мін’юсті України </w:t>
+      </w:r>
+      <w:r>
+        <w:rPr>
+          <w:shd w:val="clear" w:color="auto" w:fill="FFFFFF" w:themeFill="background1"/>
+          <w:lang w:val="uk-UA"/>
+        </w:rPr>
+        <w:t>25</w:t>
+      </w:r>
+      <w:r>
+        <w:rPr>
+          <w:shd w:val="clear" w:color="auto" w:fill="FFFFFF" w:themeFill="background1"/>
+          <w:lang w:val="uk-UA"/>
+        </w:rPr>
+        <w:t>.0</w:t>
+      </w:r>
+      <w:r>
+        <w:rPr>
+          <w:shd w:val="clear" w:color="auto" w:fill="FFFFFF" w:themeFill="background1"/>
+          <w:lang w:val="uk-UA"/>
+        </w:rPr>
+        <w:t>4</w:t>
+      </w:r>
+      <w:r>
+        <w:rPr>
+          <w:shd w:val="clear" w:color="auto" w:fill="FFFFFF" w:themeFill="background1"/>
+          <w:lang w:val="uk-UA"/>
+        </w:rPr>
+        <w:t>.20</w:t>
+      </w:r>
+      <w:r>
+        <w:rPr>
+          <w:shd w:val="clear" w:color="auto" w:fill="FFFFFF" w:themeFill="background1"/>
+          <w:lang w:val="uk-UA"/>
+        </w:rPr>
+        <w:t>18</w:t>
+      </w:r>
+      <w:r>
+        <w:rPr>
+          <w:shd w:val="clear" w:color="auto" w:fill="FFFFFF" w:themeFill="background1"/>
+          <w:lang w:val="uk-UA"/>
+        </w:rPr>
+        <w:t xml:space="preserve"> за №</w:t>
+      </w:r>
+      <w:r>
+        <w:rPr>
+          <w:shd w:val="clear" w:color="auto" w:fill="FFFFFF" w:themeFill="background1"/>
+          <w:lang w:val="uk-UA"/>
+        </w:rPr>
+        <w:t>508</w:t>
+      </w:r>
+      <w:r>
+        <w:rPr>
+          <w:shd w:val="clear" w:color="auto" w:fill="FFFFFF" w:themeFill="background1"/>
+          <w:lang w:val="uk-UA"/>
+        </w:rPr>
+        <w:t>/</w:t>
+      </w:r>
+      <w:r>
+        <w:rPr>
+          <w:shd w:val="clear" w:color="auto" w:fill="FFFFFF" w:themeFill="background1"/>
+          <w:lang w:val="uk-UA"/>
+        </w:rPr>
+        <w:t>31960</w:t>
+      </w:r>
+      <w:r>
+        <w:rPr>
+          <w:shd w:val="clear" w:color="auto" w:fill="FFFFFF" w:themeFill="background1"/>
+          <w:lang w:val="uk-UA"/>
+        </w:rPr>
+        <w:t xml:space="preserve"> </w:t>
+      </w:r>
+      <w:r>
+        <w:rPr>
+          <w:shd w:val="clear" w:color="auto" w:fill="FFFFFF" w:themeFill="background1"/>
+          <w:lang w:val="uk-UA"/>
+        </w:rPr>
+        <w:t>[</w:t>
+      </w:r>
+      <w:r>
+        <w:rPr>
+          <w:shd w:val="clear" w:color="auto" w:fill="FFFFFF" w:themeFill="background1"/>
+          <w:lang w:val="uk-UA"/>
+        </w:rPr>
+        <w:t>7</w:t>
+      </w:r>
+      <w:r>
+        <w:rPr>
+          <w:shd w:val="clear" w:color="auto" w:fill="FFFFFF" w:themeFill="background1"/>
+          <w:lang w:val="uk-UA"/>
+        </w:rPr>
+        <w:t>]</w:t>
       </w:r>
       <w:r>
         <w:rPr>
@@ -761,7 +1103,125 @@
           <w:shd w:val="clear" w:color="auto" w:fill="FFFFFF" w:themeFill="background1"/>
           <w:lang w:val="uk-UA"/>
         </w:rPr>
-        <w:t>Постанова Кабінету Міністрів України від 26 вересня 2001 р. № 1266 про затвердження Порядку обчислення середньої заробітної плати (доходу, грошового забезпечення) для розрахунку виплат за загальнообов’язковим державним соціальним страхуванням” [8];</w:t>
+        <w:t>Наказ Міністерства соціальної політики України від 28.12.2017 № 2072 „Про затвердження Вимог безпеки та захисту здоров’я під час використання виробничого обладнання працівниками”</w:t>
+      </w:r>
+      <w:r>
+        <w:rPr>
+          <w:shd w:val="clear" w:color="auto" w:fill="FFFFFF" w:themeFill="background1"/>
+          <w:lang w:val="uk-UA"/>
+        </w:rPr>
+        <w:t xml:space="preserve">. </w:t>
+      </w:r>
+      <w:r>
+        <w:rPr>
+          <w:shd w:val="clear" w:color="auto" w:fill="FFFFFF" w:themeFill="background1"/>
+          <w:lang w:val="uk-UA"/>
+        </w:rPr>
+        <w:t>З</w:t>
+      </w:r>
+      <w:r>
+        <w:rPr>
+          <w:shd w:val="clear" w:color="auto" w:fill="FFFFFF" w:themeFill="background1"/>
+          <w:lang w:val="uk-UA"/>
+        </w:rPr>
+        <w:t xml:space="preserve">ареєстрованого в Мін’юсті України </w:t>
+      </w:r>
+      <w:r>
+        <w:rPr>
+          <w:shd w:val="clear" w:color="auto" w:fill="FFFFFF" w:themeFill="background1"/>
+          <w:lang w:val="uk-UA"/>
+        </w:rPr>
+        <w:t>23</w:t>
+      </w:r>
+      <w:r>
+        <w:rPr>
+          <w:shd w:val="clear" w:color="auto" w:fill="FFFFFF" w:themeFill="background1"/>
+          <w:lang w:val="uk-UA"/>
+        </w:rPr>
+        <w:t>.0</w:t>
+      </w:r>
+      <w:r>
+        <w:rPr>
+          <w:shd w:val="clear" w:color="auto" w:fill="FFFFFF" w:themeFill="background1"/>
+          <w:lang w:val="uk-UA"/>
+        </w:rPr>
+        <w:t>1</w:t>
+      </w:r>
+      <w:r>
+        <w:rPr>
+          <w:shd w:val="clear" w:color="auto" w:fill="FFFFFF" w:themeFill="background1"/>
+          <w:lang w:val="uk-UA"/>
+        </w:rPr>
+        <w:t>.20</w:t>
+      </w:r>
+      <w:r>
+        <w:rPr>
+          <w:shd w:val="clear" w:color="auto" w:fill="FFFFFF" w:themeFill="background1"/>
+          <w:lang w:val="uk-UA"/>
+        </w:rPr>
+        <w:t>18</w:t>
+      </w:r>
+      <w:r>
+        <w:rPr>
+          <w:shd w:val="clear" w:color="auto" w:fill="FFFFFF" w:themeFill="background1"/>
+          <w:lang w:val="uk-UA"/>
+        </w:rPr>
+        <w:t xml:space="preserve"> за №</w:t>
+      </w:r>
+      <w:r>
+        <w:rPr>
+          <w:shd w:val="clear" w:color="auto" w:fill="FFFFFF" w:themeFill="background1"/>
+          <w:lang w:val="uk-UA"/>
+        </w:rPr>
+        <w:t>97</w:t>
+      </w:r>
+      <w:r>
+        <w:rPr>
+          <w:shd w:val="clear" w:color="auto" w:fill="FFFFFF" w:themeFill="background1"/>
+          <w:lang w:val="uk-UA"/>
+        </w:rPr>
+        <w:t>/</w:t>
+      </w:r>
+      <w:r>
+        <w:rPr>
+          <w:shd w:val="clear" w:color="auto" w:fill="FFFFFF" w:themeFill="background1"/>
+          <w:lang w:val="uk-UA"/>
+        </w:rPr>
+        <w:t>31549</w:t>
+      </w:r>
+      <w:r>
+        <w:rPr>
+          <w:shd w:val="clear" w:color="auto" w:fill="FFFFFF" w:themeFill="background1"/>
+          <w:lang w:val="ru-RU"/>
+        </w:rPr>
+        <w:t xml:space="preserve"> </w:t>
+      </w:r>
+      <w:r>
+        <w:rPr>
+          <w:shd w:val="clear" w:color="auto" w:fill="FFFFFF" w:themeFill="background1"/>
+          <w:lang w:val="uk-UA"/>
+        </w:rPr>
+        <w:t>[</w:t>
+      </w:r>
+      <w:r>
+        <w:rPr>
+          <w:shd w:val="clear" w:color="auto" w:fill="FFFFFF" w:themeFill="background1"/>
+          <w:lang w:val="uk-UA"/>
+        </w:rPr>
+        <w:t>8</w:t>
+      </w:r>
+      <w:r>
+        <w:rPr>
+          <w:shd w:val="clear" w:color="auto" w:fill="FFFFFF" w:themeFill="background1"/>
+          <w:lang w:val="uk-UA"/>
+        </w:rPr>
+        <w:t>]</w:t>
+      </w:r>
+      <w:r>
+        <w:rPr>
+          <w:shd w:val="clear" w:color="auto" w:fill="FFFFFF" w:themeFill="background1"/>
+        </w:rPr>
+        <w:t>;</w:t>
       </w:r>
     </w:p>
     <w:p>
@@ -773,16 +1233,56 @@
         </w:numPr>
         <w:ind w:left="993" w:hanging="284"/>
         <w:rPr>
-          <w:shd w:val="clear" w:color="auto" w:fill="FFFFFF" w:themeFill="background1"/>
-          <w:lang w:val="uk-UA"/>
-        </w:rPr>
-      </w:pPr>
-      <w:r>
-        <w:rPr>
-          <w:shd w:val="clear" w:color="auto" w:fill="FFFFFF" w:themeFill="background1"/>
-          <w:lang w:val="uk-UA"/>
-        </w:rPr>
-        <w:t>Постанова Кабінету Міністрів України від 17.04.2019 №337 “Про затвердження Порядку розслідування та обліку нещасних випадків, професійних захворювань та аварій на виробництві” [9]</w:t>
+          <w:lang w:val="uk-UA"/>
+        </w:rPr>
+      </w:pPr>
+      <w:r>
+        <w:rPr>
+          <w:lang w:val="uk-UA"/>
+        </w:rPr>
+        <w:t xml:space="preserve">Державні санітарні правила і норми роботи з візуальними дисплейними терміналами електронно-обчислювальних машин, </w:t>
+      </w:r>
+      <w:r>
+        <w:rPr>
+          <w:lang w:val="uk-UA"/>
+        </w:rPr>
+        <w:t>ДСанПін 3.3.2.007-98.</w:t>
+      </w:r>
+      <w:r>
+        <w:rPr>
+          <w:lang w:val="uk-UA"/>
+        </w:rPr>
+        <w:t xml:space="preserve"> </w:t>
+      </w:r>
+      <w:r>
+        <w:rPr>
+          <w:lang w:val="uk-UA"/>
+        </w:rPr>
+        <w:t>затверджено постановою головного санітарного лікаря України від 10 грудня 1998 року</w:t>
+      </w:r>
+      <w:r>
+        <w:rPr>
+          <w:lang w:val="uk-UA"/>
+        </w:rPr>
+        <w:t xml:space="preserve"> </w:t>
+      </w:r>
+      <w:r>
+        <w:rPr>
+          <w:lang w:val="uk-UA"/>
+        </w:rPr>
+        <w:t>[</w:t>
+      </w:r>
+      <w:r>
+        <w:rPr>
+          <w:lang w:val="uk-UA"/>
+        </w:rPr>
+        <w:t>9</w:t>
+      </w:r>
+      <w:r>
+        <w:rPr>
+          <w:lang w:val="uk-UA"/>
+        </w:rPr>
+        <w:t>];</w:t>
       </w:r>
     </w:p>
     <w:p>
@@ -794,23 +1294,136 @@
         </w:numPr>
         <w:ind w:left="993" w:hanging="284"/>
         <w:rPr>
-          <w:shd w:val="clear" w:color="auto" w:fill="FFFFFF" w:themeFill="background1"/>
-          <w:lang w:val="uk-UA"/>
-        </w:rPr>
-      </w:pPr>
-      <w:r>
-        <w:rPr>
-          <w:shd w:val="clear" w:color="auto" w:fill="FFFFFF" w:themeFill="background1"/>
-          <w:lang w:val="uk-UA"/>
-        </w:rPr>
-        <w:t>Типове положення про порядок проведення навчання і перевірки знань з питань охорони праці, затверджене наказом Держнаглядохоронпраці від 26.01.2005 №15, зареєстрованого в Мін’юсті України 15.02.2005 за №231/10511</w:t>
+          <w:lang w:val="uk-UA"/>
+        </w:rPr>
+      </w:pPr>
+      <w:r>
+        <w:rPr>
+          <w:lang w:val="uk-UA"/>
+        </w:rPr>
+        <w:lastRenderedPageBreak/>
+        <w:t xml:space="preserve">ДСТУ 7299:2013 </w:t>
+      </w:r>
+      <w:r>
+        <w:rPr>
+          <w:lang w:val="uk-UA"/>
+        </w:rPr>
+        <w:t>Дизайн і ергономіка. Робоче місце оператора. Взаємне розташування елементів робочого місця. Загальні вимоги ергономіки, затверджено та введено в дію наказом міністерства економічного розвитку і торгівлі України 14.10.2013 № 1231</w:t>
+      </w:r>
+      <w:r>
+        <w:rPr>
+          <w:lang w:val="uk-UA"/>
+        </w:rPr>
+        <w:t xml:space="preserve">. </w:t>
+      </w:r>
+      <w:r>
+        <w:rPr>
+          <w:shd w:val="clear" w:color="auto" w:fill="FFFFFF" w:themeFill="background1"/>
+          <w:lang w:val="uk-UA"/>
+        </w:rPr>
+        <w:t>З</w:t>
+      </w:r>
+      <w:r>
+        <w:rPr>
+          <w:shd w:val="clear" w:color="auto" w:fill="FFFFFF" w:themeFill="background1"/>
+          <w:lang w:val="uk-UA"/>
+        </w:rPr>
+        <w:t xml:space="preserve">ареєстрованого в Мін’юсті України </w:t>
+      </w:r>
+      <w:r>
+        <w:rPr>
+          <w:shd w:val="clear" w:color="auto" w:fill="FFFFFF" w:themeFill="background1"/>
+          <w:lang w:val="uk-UA"/>
+        </w:rPr>
+        <w:t>14</w:t>
+      </w:r>
+      <w:r>
+        <w:rPr>
+          <w:shd w:val="clear" w:color="auto" w:fill="FFFFFF" w:themeFill="background1"/>
+          <w:lang w:val="uk-UA"/>
+        </w:rPr>
+        <w:t>.0</w:t>
+      </w:r>
+      <w:r>
+        <w:rPr>
+          <w:shd w:val="clear" w:color="auto" w:fill="FFFFFF" w:themeFill="background1"/>
+          <w:lang w:val="uk-UA"/>
+        </w:rPr>
+        <w:t>2</w:t>
+      </w:r>
+      <w:r>
+        <w:rPr>
+          <w:shd w:val="clear" w:color="auto" w:fill="FFFFFF" w:themeFill="background1"/>
+          <w:lang w:val="uk-UA"/>
+        </w:rPr>
+        <w:t>.20</w:t>
+      </w:r>
+      <w:r>
+        <w:rPr>
+          <w:shd w:val="clear" w:color="auto" w:fill="FFFFFF" w:themeFill="background1"/>
+          <w:lang w:val="uk-UA"/>
+        </w:rPr>
+        <w:t>1</w:t>
+      </w:r>
+      <w:r>
+        <w:rPr>
+          <w:shd w:val="clear" w:color="auto" w:fill="FFFFFF" w:themeFill="background1"/>
+          <w:lang w:val="uk-UA"/>
+        </w:rPr>
+        <w:t>2</w:t>
+      </w:r>
+      <w:r>
+        <w:rPr>
+          <w:shd w:val="clear" w:color="auto" w:fill="FFFFFF" w:themeFill="background1"/>
+          <w:lang w:val="uk-UA"/>
+        </w:rPr>
+        <w:t xml:space="preserve"> за №</w:t>
+      </w:r>
+      <w:r>
+        <w:rPr>
+          <w:shd w:val="clear" w:color="auto" w:fill="FFFFFF" w:themeFill="background1"/>
+          <w:lang w:val="uk-UA"/>
+        </w:rPr>
+        <w:t>226</w:t>
+      </w:r>
+      <w:r>
+        <w:rPr>
+          <w:shd w:val="clear" w:color="auto" w:fill="FFFFFF" w:themeFill="background1"/>
+          <w:lang w:val="uk-UA"/>
+        </w:rPr>
+        <w:t>/</w:t>
+      </w:r>
+      <w:r>
+        <w:rPr>
+          <w:shd w:val="clear" w:color="auto" w:fill="FFFFFF" w:themeFill="background1"/>
+          <w:lang w:val="uk-UA"/>
+        </w:rPr>
+        <w:t>20539</w:t>
       </w:r>
       <w:r>
         <w:rPr>
           <w:shd w:val="clear" w:color="auto" w:fill="FFFFFF" w:themeFill="background1"/>
           <w:lang w:val="ru-RU"/>
         </w:rPr>
-        <w:t xml:space="preserve"> [10]</w:t>
+        <w:t xml:space="preserve"> </w:t>
+      </w:r>
+      <w:r>
+        <w:rPr>
+          <w:lang w:val="uk-UA"/>
+        </w:rPr>
+        <w:t>[</w:t>
+      </w:r>
+      <w:r>
+        <w:rPr>
+          <w:lang w:val="uk-UA"/>
+        </w:rPr>
+        <w:t>10</w:t>
+      </w:r>
+      <w:r>
+        <w:rPr>
+          <w:lang w:val="uk-UA"/>
+        </w:rPr>
+        <w:t>];</w:t>
       </w:r>
     </w:p>
     <w:p>
@@ -822,16 +1435,44 @@
         </w:numPr>
         <w:ind w:left="993" w:hanging="284"/>
         <w:rPr>
-          <w:shd w:val="clear" w:color="auto" w:fill="FFFFFF" w:themeFill="background1"/>
-          <w:lang w:val="uk-UA"/>
-        </w:rPr>
-      </w:pPr>
-      <w:r>
-        <w:rPr>
-          <w:shd w:val="clear" w:color="auto" w:fill="FFFFFF" w:themeFill="background1"/>
-          <w:lang w:val="uk-UA"/>
-        </w:rPr>
-        <w:t>Наказ Міністерства соціальної політики України від 14.02.2018 № 207 „Про затвердження Вимог щодо безпеки та захисту здоров’я працівників під час роботи з екранними пристроями” [11]</w:t>
+          <w:lang w:val="uk-UA"/>
+        </w:rPr>
+      </w:pPr>
+      <w:r>
+        <w:rPr>
+          <w:lang w:val="uk-UA"/>
+        </w:rPr>
+        <w:t>Державні будівельні норми України «Природне і штучне освітлення» ДБН В.2.5-28:2018, затверджені наказом Міністерства регіонального розвитку, будівництва та житлово-комунального господарства України 03.10.2018 № 264, введено в ді</w:t>
+      </w:r>
+      <w:r>
+        <w:rPr>
+          <w:lang w:val="uk-UA"/>
+        </w:rPr>
+        <w:t>ю</w:t>
+      </w:r>
+      <w:r>
+        <w:rPr>
+          <w:lang w:val="uk-UA"/>
+        </w:rPr>
+        <w:t xml:space="preserve"> з 01.03.2019 [</w:t>
+      </w:r>
+      <w:r>
+        <w:rPr>
+          <w:lang w:val="ru-RU"/>
+        </w:rPr>
+        <w:t>1</w:t>
+      </w:r>
+      <w:r>
+        <w:rPr>
+          <w:lang w:val="ru-RU"/>
+        </w:rPr>
+        <w:t>1</w:t>
+      </w:r>
+      <w:r>
+        <w:rPr>
+          <w:lang w:val="uk-UA"/>
+        </w:rPr>
+        <w:t>];</w:t>
       </w:r>
     </w:p>
     <w:p>
@@ -843,17 +1484,44 @@
         </w:numPr>
         <w:ind w:left="993" w:hanging="284"/>
         <w:rPr>
-          <w:shd w:val="clear" w:color="auto" w:fill="FFFFFF" w:themeFill="background1"/>
-          <w:lang w:val="uk-UA"/>
-        </w:rPr>
-      </w:pPr>
-      <w:r>
-        <w:rPr>
-          <w:shd w:val="clear" w:color="auto" w:fill="FFFFFF" w:themeFill="background1"/>
-          <w:lang w:val="uk-UA"/>
-        </w:rPr>
-        <w:lastRenderedPageBreak/>
-        <w:t>Наказ Міністерства соціальної політики України від 28.12.2017 № 2072 „Про затвердження Вимог безпеки та захисту здоров’я під час використання виробничого обладнання працівниками” [12]</w:t>
+          <w:lang w:val="uk-UA"/>
+        </w:rPr>
+      </w:pPr>
+      <w:r>
+        <w:rPr>
+          <w:lang w:val="uk-UA"/>
+        </w:rPr>
+        <w:t>ДСН 3.3.6.042-99</w:t>
+      </w:r>
+      <w:r>
+        <w:rPr>
+          <w:lang w:val="uk-UA"/>
+        </w:rPr>
+        <w:t xml:space="preserve"> Державні с</w:t>
+      </w:r>
+      <w:r>
+        <w:rPr>
+          <w:lang w:val="uk-UA"/>
+        </w:rPr>
+        <w:t>анітарні норми мікроклімату виробничих приміщень, затверджені Постановою головного санітарного лікаря України № 42 від 1 грудня 1999 року [</w:t>
+      </w:r>
+      <w:r>
+        <w:rPr>
+          <w:lang w:val="uk-UA"/>
+        </w:rPr>
+        <w:t>1</w:t>
+      </w:r>
+      <w:r>
+        <w:rPr>
+          <w:lang w:val="uk-UA"/>
+        </w:rPr>
+        <w:t>2</w:t>
+      </w:r>
+      <w:r>
+        <w:rPr>
+          <w:lang w:val="uk-UA"/>
+        </w:rPr>
+        <w:t>];</w:t>
       </w:r>
     </w:p>
     <w:p>
@@ -872,13 +1540,85 @@
         <w:rPr>
           <w:lang w:val="uk-UA"/>
         </w:rPr>
-        <w:t xml:space="preserve">Державні санітарні правила і норми роботи з візуальними дисплейними терміналами електронно-обчислювальних машин, </w:t>
-      </w:r>
-      <w:r>
-        <w:rPr>
-          <w:lang w:val="uk-UA"/>
-        </w:rPr>
-        <w:t>ДСанПін 3.3.2.007-98.</w:t>
+        <w:t>НАПБ А.01.001-2014</w:t>
+      </w:r>
+      <w:r>
+        <w:rPr>
+          <w:lang w:val="uk-UA"/>
+        </w:rPr>
+        <w:t xml:space="preserve"> П</w:t>
+      </w:r>
+      <w:r>
+        <w:rPr>
+          <w:lang w:val="uk-UA"/>
+        </w:rPr>
+        <w:t>равила пожежної безпеки в Україні, затверджен</w:t>
+      </w:r>
+      <w:r>
+        <w:rPr>
+          <w:lang w:val="uk-UA"/>
+        </w:rPr>
+        <w:t>ий</w:t>
+      </w:r>
+      <w:r>
+        <w:rPr>
+          <w:lang w:val="uk-UA"/>
+        </w:rPr>
+        <w:t xml:space="preserve"> наказом Міністерства внутрішніх справ України від 30.12.2014 № 1417 і зареєстрован</w:t>
+      </w:r>
+      <w:r>
+        <w:rPr>
+          <w:lang w:val="uk-UA"/>
+        </w:rPr>
+        <w:t>ий</w:t>
+      </w:r>
+      <w:r>
+        <w:rPr>
+          <w:lang w:val="uk-UA"/>
+        </w:rPr>
+        <w:t xml:space="preserve"> у Міністерстві юстиції України 05.03.2015 за № 252/26697 [1</w:t>
+      </w:r>
+      <w:r>
+        <w:rPr>
+          <w:lang w:val="uk-UA"/>
+        </w:rPr>
+        <w:t>3</w:t>
+      </w:r>
+      <w:r>
+        <w:rPr>
+          <w:lang w:val="uk-UA"/>
+        </w:rPr>
+        <w:t>] ;</w:t>
+      </w:r>
+    </w:p>
+    <w:p>
+      <w:pPr>
+        <w:pStyle w:val="ListParagraph"/>
+        <w:numPr>
+          <w:ilvl w:val="0"/>
+          <w:numId w:val="1"/>
+        </w:numPr>
+        <w:rPr>
+          <w:lang w:val="uk-UA"/>
+        </w:rPr>
+      </w:pPr>
+      <w:r>
+        <w:rPr>
+          <w:lang w:val="uk-UA"/>
+        </w:rPr>
+        <w:t xml:space="preserve">  </w:t>
+      </w:r>
+      <w:r>
+        <w:rPr>
+          <w:lang w:val="uk-UA"/>
+        </w:rPr>
+        <w:t>Державні санітарні норми виробничої загальної та локальної вібрації</w:t>
+      </w:r>
+      <w:r>
+        <w:rPr>
+          <w:lang w:val="uk-UA"/>
+        </w:rPr>
+        <w:t xml:space="preserve">     </w:t>
       </w:r>
       <w:r>
         <w:rPr>
@@ -890,7 +1630,7 @@
         <w:rPr>
           <w:lang w:val="uk-UA"/>
         </w:rPr>
-        <w:t>затверджено постановою головного санітарного лікаря України від 10 грудня 1998 року</w:t>
+        <w:t>ДСН 3.3.6.039-99, початок дії від 01.12.1999</w:t>
       </w:r>
       <w:r>
         <w:rPr>
@@ -906,15 +1646,138 @@
       </w:r>
       <w:r>
         <w:rPr>
+          <w:lang w:val="uk-UA"/>
+        </w:rPr>
+        <w:t>1</w:t>
+      </w:r>
+      <w:r>
+        <w:rPr>
+          <w:lang w:val="uk-UA"/>
+        </w:rPr>
+        <w:t>4</w:t>
+      </w:r>
+      <w:r>
+        <w:rPr>
+          <w:lang w:val="uk-UA"/>
+        </w:rPr>
+        <w:t>];</w:t>
+      </w:r>
+    </w:p>
+    <w:p>
+      <w:pPr>
+        <w:pStyle w:val="ListParagraph"/>
+        <w:numPr>
+          <w:ilvl w:val="0"/>
+          <w:numId w:val="1"/>
+        </w:numPr>
+        <w:rPr>
+          <w:lang w:val="uk-UA"/>
+        </w:rPr>
+      </w:pPr>
+      <w:r>
+        <w:rPr>
+          <w:lang w:val="uk-UA"/>
+        </w:rPr>
+        <w:t xml:space="preserve"> </w:t>
+      </w:r>
+      <w:r>
+        <w:rPr>
+          <w:lang w:val="uk-UA"/>
+        </w:rPr>
+        <w:t xml:space="preserve"> </w:t>
+      </w:r>
+      <w:r>
+        <w:rPr>
           <w:lang w:val="ru-RU"/>
         </w:rPr>
-        <w:t>13</w:t>
-      </w:r>
-      <w:r>
-        <w:rPr>
-          <w:lang w:val="uk-UA"/>
-        </w:rPr>
-        <w:t>];</w:t>
+        <w:t xml:space="preserve">Кодекс цивільного захисту України. </w:t>
+      </w:r>
+      <w:r>
+        <w:rPr>
+          <w:lang w:val="ru-RU"/>
+        </w:rPr>
+        <w:t>Редакція від 16.10.2020</w:t>
+      </w:r>
+      <w:r>
+        <w:rPr>
+          <w:lang w:val="ru-RU"/>
+        </w:rPr>
+        <w:t xml:space="preserve"> </w:t>
+      </w:r>
+      <w:r>
+        <w:rPr>
+          <w:lang w:val="ru-RU"/>
+        </w:rPr>
+        <w:t>[</w:t>
+      </w:r>
+      <w:r>
+        <w:rPr>
+          <w:lang w:val="ru-RU"/>
+        </w:rPr>
+        <w:t>15</w:t>
+      </w:r>
+      <w:r>
+        <w:rPr>
+          <w:lang w:val="ru-RU"/>
+        </w:rPr>
+        <w:t>]</w:t>
+      </w:r>
+      <w:r>
+        <w:rPr>
+          <w:lang w:val="ru-RU"/>
+        </w:rPr>
+        <w:t>.</w:t>
+      </w:r>
+    </w:p>
+    <w:p>
+      <w:pPr>
+        <w:rPr>
+          <w:lang w:val="uk-UA"/>
+        </w:rPr>
+      </w:pPr>
+      <w:r>
+        <w:rPr>
+          <w:lang w:val="ru-RU"/>
+        </w:rPr>
+        <w:t>5</w:t>
+      </w:r>
+      <w:r>
+        <w:rPr>
+          <w:lang w:val="uk-UA"/>
+        </w:rPr>
+        <w:t>.2 Шкідливі виробничі фактори на робочому місці</w:t>
+      </w:r>
+    </w:p>
+    <w:p>
+      <w:pPr>
+        <w:rPr>
+          <w:lang w:val="uk-UA"/>
+        </w:rPr>
+      </w:pPr>
+      <w:r>
+        <w:rPr>
+          <w:lang w:val="uk-UA"/>
+        </w:rPr>
+        <w:t>Основні шкідливі виробничі фактори на робочому місці для інженера-програміста</w:t>
+      </w:r>
+      <w:r>
+        <w:rPr>
+          <w:lang w:val="uk-UA"/>
+        </w:rPr>
+        <w:t xml:space="preserve"> можна поділити на виробничу та фізичну.</w:t>
+      </w:r>
+    </w:p>
+    <w:p>
+      <w:pPr>
+        <w:rPr>
+          <w:lang w:val="uk-UA"/>
+        </w:rPr>
+      </w:pPr>
+      <w:r>
+        <w:rPr>
+          <w:lang w:val="uk-UA"/>
+        </w:rPr>
+        <w:t>Виробничі шкідливи фактори:</w:t>
       </w:r>
     </w:p>
     <w:p>
@@ -933,25 +1796,7 @@
         <w:rPr>
           <w:lang w:val="uk-UA"/>
         </w:rPr>
-        <w:t xml:space="preserve">ДСТУ 7299:2013 </w:t>
-      </w:r>
-      <w:r>
-        <w:rPr>
-          <w:lang w:val="uk-UA"/>
-        </w:rPr>
-        <w:t>Дизайн і ергономіка. Робоче місце оператора. Взаємне розташування елементів робочого місця. Загальні вимоги ергономіки, затверджено та введено в дію наказом міністерства економічного розвитку і торгівлі України 14.10.2013 № 1231[</w:t>
-      </w:r>
-      <w:r>
-        <w:rPr>
-          <w:lang w:val="uk-UA"/>
-        </w:rPr>
-        <w:t>14</w:t>
-      </w:r>
-      <w:r>
-        <w:rPr>
-          <w:lang w:val="uk-UA"/>
-        </w:rPr>
-        <w:t>];</w:t>
+        <w:t>підвищена або знижена температура повітря робочої зони, а також поверхонь обладнання, матеріалів;</w:t>
       </w:r>
     </w:p>
     <w:p>
@@ -970,19 +1815,13 @@
         <w:rPr>
           <w:lang w:val="uk-UA"/>
         </w:rPr>
-        <w:t>Державні будівельні норми України «Природне і штучне освітлення» ДБН В.2.5-28:2018, затверджені наказом Міністерства регіонального розвитку, будівництва та житлово-комунального господарства України 03.10.2018 № 264, введено в дії з 01.03.2019 [</w:t>
+        <w:t>підвищена запиленість та загазованість повітря робочої зони</w:t>
       </w:r>
       <w:r>
         <w:rPr>
           <w:lang w:val="ru-RU"/>
         </w:rPr>
-        <w:t>15</w:t>
-      </w:r>
-      <w:r>
-        <w:rPr>
-          <w:lang w:val="uk-UA"/>
-        </w:rPr>
-        <w:t>];</w:t>
+        <w:t>;</w:t>
       </w:r>
     </w:p>
     <w:p>
@@ -1001,31 +1840,7 @@
         <w:rPr>
           <w:lang w:val="uk-UA"/>
         </w:rPr>
-        <w:t>ДСН 3.3.6.042-99</w:t>
-      </w:r>
-      <w:r>
-        <w:rPr>
-          <w:lang w:val="uk-UA"/>
-        </w:rPr>
-        <w:t xml:space="preserve"> Державні с</w:t>
-      </w:r>
-      <w:r>
-        <w:rPr>
-          <w:lang w:val="uk-UA"/>
-        </w:rPr>
-        <w:t>анітарні норми мікроклімату виробничих приміщень, затверджені Постановою головного санітарного лікаря України № 42 від 1 грудня 1999 року [</w:t>
-      </w:r>
-      <w:r>
-        <w:rPr>
-          <w:lang w:val="uk-UA"/>
-        </w:rPr>
-        <w:t>16</w:t>
-      </w:r>
-      <w:r>
-        <w:rPr>
-          <w:lang w:val="uk-UA"/>
-        </w:rPr>
-        <w:t>];</w:t>
+        <w:t>підвищена напруженість електричного і магнітного полів;</w:t>
       </w:r>
     </w:p>
     <w:p>
@@ -1044,55 +1859,7 @@
         <w:rPr>
           <w:lang w:val="uk-UA"/>
         </w:rPr>
-        <w:t>НАПБ А.01.001-2014</w:t>
-      </w:r>
-      <w:r>
-        <w:rPr>
-          <w:lang w:val="uk-UA"/>
-        </w:rPr>
-        <w:t xml:space="preserve"> П</w:t>
-      </w:r>
-      <w:r>
-        <w:rPr>
-          <w:lang w:val="uk-UA"/>
-        </w:rPr>
-        <w:t>равила пожежної безпеки в Україні, затверджен</w:t>
-      </w:r>
-      <w:r>
-        <w:rPr>
-          <w:lang w:val="uk-UA"/>
-        </w:rPr>
-        <w:t>ий</w:t>
-      </w:r>
-      <w:r>
-        <w:rPr>
-          <w:lang w:val="uk-UA"/>
-        </w:rPr>
-        <w:t xml:space="preserve"> наказом Міністерства внутрішніх справ України від 30.12.2014 № 1417 і зареєстрован</w:t>
-      </w:r>
-      <w:r>
-        <w:rPr>
-          <w:lang w:val="uk-UA"/>
-        </w:rPr>
-        <w:t>ий</w:t>
-      </w:r>
-      <w:r>
-        <w:rPr>
-          <w:lang w:val="uk-UA"/>
-        </w:rPr>
-        <w:t xml:space="preserve"> у Міністерстві юстиції України 05.03.2015 за № 252/26697 [1</w:t>
-      </w:r>
-      <w:r>
-        <w:rPr>
-          <w:lang w:val="uk-UA"/>
-        </w:rPr>
-        <w:t>7</w:t>
-      </w:r>
-      <w:r>
-        <w:rPr>
-          <w:lang w:val="uk-UA"/>
-        </w:rPr>
-        <w:t>] ;</w:t>
+        <w:t>недостаточна освіченість робочих зон;</w:t>
       </w:r>
     </w:p>
     <w:p>
@@ -1109,207 +1876,9 @@
       </w:pPr>
       <w:r>
         <w:rPr>
-          <w:shd w:val="clear" w:color="auto" w:fill="FFFFFF" w:themeFill="background1"/>
-          <w:lang w:val="uk-UA"/>
-        </w:rPr>
-        <w:t xml:space="preserve">НПАОП 0.00-1.02-08 Правила будови і безпечної експлуатації ліфтів. </w:t>
-      </w:r>
-      <w:r>
-        <w:rPr>
-          <w:shd w:val="clear" w:color="auto" w:fill="FFFFFF" w:themeFill="background1"/>
-          <w:lang w:val="uk-UA"/>
-        </w:rPr>
-        <w:t>З</w:t>
-      </w:r>
-      <w:r>
-        <w:rPr>
-          <w:lang w:val="uk-UA"/>
-        </w:rPr>
-        <w:t>ареєстрован</w:t>
-      </w:r>
-      <w:r>
-        <w:rPr>
-          <w:lang w:val="uk-UA"/>
-        </w:rPr>
-        <w:t>ий</w:t>
-      </w:r>
-      <w:r>
-        <w:rPr>
-          <w:lang w:val="uk-UA"/>
-        </w:rPr>
-        <w:t xml:space="preserve"> у Міністерстві юстиції України </w:t>
-      </w:r>
-      <w:r>
-        <w:rPr>
-          <w:lang w:val="uk-UA"/>
-        </w:rPr>
-        <w:t>23.01.2018</w:t>
-      </w:r>
-      <w:r>
-        <w:rPr>
-          <w:lang w:val="uk-UA"/>
-        </w:rPr>
-        <w:t xml:space="preserve"> за № </w:t>
-      </w:r>
-      <w:r>
-        <w:rPr>
-          <w:lang w:val="uk-UA"/>
-        </w:rPr>
-        <w:t>97/31549</w:t>
-      </w:r>
-      <w:r>
-        <w:t xml:space="preserve"> [18]</w:t>
-      </w:r>
-      <w:r>
-        <w:t>;</w:t>
-      </w:r>
-    </w:p>
-    <w:p>
-      <w:pPr>
-        <w:pStyle w:val="ListParagraph"/>
-        <w:numPr>
-          <w:ilvl w:val="0"/>
-          <w:numId w:val="1"/>
-        </w:numPr>
-        <w:rPr>
-          <w:lang w:val="uk-UA"/>
-        </w:rPr>
-      </w:pPr>
-      <w:r>
-        <w:rPr>
-          <w:lang w:val="uk-UA"/>
-        </w:rPr>
-        <w:t xml:space="preserve">  </w:t>
-      </w:r>
-      <w:r>
-        <w:rPr>
-          <w:lang w:val="uk-UA"/>
-        </w:rPr>
-        <w:t>Державні санітарні норми виробничої загальної та локальної вібрації</w:t>
-      </w:r>
-      <w:r>
-        <w:rPr>
-          <w:lang w:val="uk-UA"/>
-        </w:rPr>
-        <w:t xml:space="preserve">     </w:t>
-      </w:r>
-      <w:r>
-        <w:rPr>
-          <w:lang w:val="uk-UA"/>
-        </w:rPr>
-        <w:t>ДСН 3.3.6.039-99, початок дії від 01.12.1999 [</w:t>
-      </w:r>
-      <w:r>
-        <w:rPr>
-          <w:lang w:val="uk-UA"/>
-        </w:rPr>
-        <w:t>19</w:t>
-      </w:r>
-      <w:r>
-        <w:rPr>
-          <w:lang w:val="uk-UA"/>
-        </w:rPr>
-        <w:t>];</w:t>
-      </w:r>
-    </w:p>
-    <w:p>
-      <w:pPr>
-        <w:pStyle w:val="ListParagraph"/>
-        <w:numPr>
-          <w:ilvl w:val="0"/>
-          <w:numId w:val="1"/>
-        </w:numPr>
-        <w:rPr>
-          <w:lang w:val="uk-UA"/>
-        </w:rPr>
-      </w:pPr>
-      <w:r>
-        <w:rPr>
-          <w:lang w:val="uk-UA"/>
-        </w:rPr>
-        <w:t xml:space="preserve"> </w:t>
-      </w:r>
-      <w:r>
-        <w:rPr>
-          <w:lang w:val="uk-UA"/>
-        </w:rPr>
-        <w:t xml:space="preserve"> </w:t>
-      </w:r>
-      <w:r>
-        <w:rPr>
-          <w:lang w:val="ru-RU"/>
-        </w:rPr>
-        <w:t>Кодекс цивільного захисту України. Редакція від 12.05.201</w:t>
-      </w:r>
-      <w:r>
-        <w:rPr>
-          <w:lang w:val="ru-RU"/>
-        </w:rPr>
-        <w:t xml:space="preserve">3 </w:t>
-      </w:r>
-      <w:r>
-        <w:rPr>
-          <w:lang w:val="ru-RU"/>
-        </w:rPr>
-        <w:t>[20]</w:t>
-      </w:r>
-      <w:r>
-        <w:rPr>
-          <w:lang w:val="ru-RU"/>
-        </w:rPr>
-        <w:t>.</w:t>
-      </w:r>
-    </w:p>
-    <w:p>
-      <w:pPr>
-        <w:rPr>
-          <w:lang w:val="uk-UA"/>
-        </w:rPr>
-      </w:pPr>
-      <w:r>
-        <w:rPr>
-          <w:lang w:val="ru-RU"/>
-        </w:rPr>
-        <w:t>5</w:t>
-      </w:r>
-      <w:r>
-        <w:rPr>
-          <w:lang w:val="uk-UA"/>
-        </w:rPr>
-        <w:t>.2 Шкідливі виробничі фактори на робочому місці</w:t>
-      </w:r>
-    </w:p>
-    <w:p>
-      <w:pPr>
-        <w:rPr>
-          <w:lang w:val="uk-UA"/>
-        </w:rPr>
-      </w:pPr>
-      <w:r>
-        <w:rPr>
-          <w:lang w:val="uk-UA"/>
-        </w:rPr>
-        <w:t>Основні шкідливі виробничі фактори на робочому місці для інженера-програміста</w:t>
-      </w:r>
-      <w:r>
-        <w:rPr>
-          <w:lang w:val="uk-UA"/>
-        </w:rPr>
-        <w:t xml:space="preserve"> можна поділити на виробничу та фізичну.</w:t>
-      </w:r>
-    </w:p>
-    <w:p>
-      <w:pPr>
-        <w:rPr>
-          <w:lang w:val="uk-UA"/>
-        </w:rPr>
-      </w:pPr>
-      <w:r>
-        <w:rPr>
-          <w:lang w:val="uk-UA"/>
-        </w:rPr>
-        <w:lastRenderedPageBreak/>
-        <w:t>Виробничі шкідливи фактори:</w:t>
+          <w:lang w:val="uk-UA"/>
+        </w:rPr>
+        <w:t>невідповідність ергономічних показників робочого місця діючим вимогам;</w:t>
       </w:r>
     </w:p>
     <w:p>
@@ -1328,7 +1897,7 @@
         <w:rPr>
           <w:lang w:val="uk-UA"/>
         </w:rPr>
-        <w:t>підвищена або знижена температура повітря робочої зони, а також поверхонь обладнання, матеріалів;</w:t>
+        <w:t>підвищена або низька температура повітря робочої зони;</w:t>
       </w:r>
     </w:p>
     <w:p>
@@ -1347,13 +1916,8 @@
         <w:rPr>
           <w:lang w:val="uk-UA"/>
         </w:rPr>
-        <w:t>підвищена запиленість та загазованість повітря робочої зони</w:t>
-      </w:r>
-      <w:r>
-        <w:rPr>
-          <w:lang w:val="ru-RU"/>
-        </w:rPr>
-        <w:t>;</w:t>
+        <w:lastRenderedPageBreak/>
+        <w:t>підвищена температура поверхонь ПК;</w:t>
       </w:r>
     </w:p>
     <w:p>
@@ -1372,7 +1936,7 @@
         <w:rPr>
           <w:lang w:val="uk-UA"/>
         </w:rPr>
-        <w:t>підвищена напруженість електричного і магнітного полів;</w:t>
+        <w:t>підвищена яскравість;</w:t>
       </w:r>
     </w:p>
     <w:p>
@@ -1391,7 +1955,13 @@
         <w:rPr>
           <w:lang w:val="uk-UA"/>
         </w:rPr>
-        <w:t>недостаточна освіченість робочих зон;</w:t>
+        <w:t>ризик виникнення пожеж</w:t>
+      </w:r>
+      <w:r>
+        <w:rPr>
+          <w:lang w:val="uk-UA"/>
+        </w:rPr>
+        <w:t>;</w:t>
       </w:r>
     </w:p>
     <w:p>
@@ -1410,7 +1980,7 @@
         <w:rPr>
           <w:lang w:val="uk-UA"/>
         </w:rPr>
-        <w:t>невідповідність ергономічних показників робочого місця діючим вимогам;</w:t>
+        <w:t>підвищена контрастність;</w:t>
       </w:r>
     </w:p>
     <w:p>
@@ -1429,7 +1999,21 @@
         <w:rPr>
           <w:lang w:val="uk-UA"/>
         </w:rPr>
-        <w:t>підвищена або низька температура повітря робочої зони;</w:t>
+        <w:t>підвищений рівень статичної електрики;</w:t>
+      </w:r>
+    </w:p>
+    <w:p>
+      <w:pPr>
+        <w:ind w:left="708" w:firstLine="0"/>
+        <w:rPr>
+          <w:lang w:val="uk-UA"/>
+        </w:rPr>
+      </w:pPr>
+      <w:r>
+        <w:rPr>
+          <w:lang w:val="uk-UA"/>
+        </w:rPr>
+        <w:t>Фізичні шкідливі фактори:</w:t>
       </w:r>
     </w:p>
     <w:p>
@@ -1448,7 +2032,7 @@
         <w:rPr>
           <w:lang w:val="uk-UA"/>
         </w:rPr>
-        <w:t>підвищена температура поверхонь ПК;</w:t>
+        <w:t>нервово-емоційне напруження;</w:t>
       </w:r>
     </w:p>
     <w:p>
@@ -1467,7 +2051,7 @@
         <w:rPr>
           <w:lang w:val="uk-UA"/>
         </w:rPr>
-        <w:t>підвищена яскравість;</w:t>
+        <w:t>інтелектуальне навантаження (сприйняття сигналів і їх оцінка);</w:t>
       </w:r>
     </w:p>
     <w:p>
@@ -1486,13 +2070,7 @@
         <w:rPr>
           <w:lang w:val="uk-UA"/>
         </w:rPr>
-        <w:t>ризик виникнення пожеж</w:t>
-      </w:r>
-      <w:r>
-        <w:rPr>
-          <w:lang w:val="uk-UA"/>
-        </w:rPr>
-        <w:t>;</w:t>
+        <w:t>сенсорна навантаження (тривалість зосередженого спостереження, щільність сигналів, спостереження за екранами відеотерміналів);</w:t>
       </w:r>
     </w:p>
     <w:p>
@@ -1511,7 +2089,7 @@
         <w:rPr>
           <w:lang w:val="uk-UA"/>
         </w:rPr>
-        <w:t>підвищена контрастність;</w:t>
+        <w:t>емоційне навантаження (ступінь відповідальності за результат своєї діяльності);</w:t>
       </w:r>
     </w:p>
     <w:p>
@@ -1530,21 +2108,7 @@
         <w:rPr>
           <w:lang w:val="uk-UA"/>
         </w:rPr>
-        <w:t>підвищений рівень статичної електрики;</w:t>
-      </w:r>
-    </w:p>
-    <w:p>
-      <w:pPr>
-        <w:ind w:left="708" w:firstLine="0"/>
-        <w:rPr>
-          <w:lang w:val="uk-UA"/>
-        </w:rPr>
-      </w:pPr>
-      <w:r>
-        <w:rPr>
-          <w:lang w:val="uk-UA"/>
-        </w:rPr>
-        <w:t>Фізичні шкідливі фактори:</w:t>
+        <w:t>монотонність навантажень (тривалість виконання повторюваних операцій).</w:t>
       </w:r>
     </w:p>
     <w:p>
@@ -1563,7 +2127,218 @@
         <w:rPr>
           <w:lang w:val="uk-UA"/>
         </w:rPr>
-        <w:t>нервово-емоційне напруження;</w:t>
+        <w:t>напруження зору;</w:t>
+      </w:r>
+    </w:p>
+    <w:p>
+      <w:pPr>
+        <w:ind w:firstLine="851"/>
+        <w:rPr>
+          <w:lang w:val="uk-UA"/>
+        </w:rPr>
+      </w:pPr>
+      <w:r>
+        <w:rPr>
+          <w:lang w:val="uk-UA"/>
+        </w:rPr>
+        <w:t>Щ</w:t>
+      </w:r>
+      <w:r>
+        <w:rPr>
+          <w:lang w:val="uk-UA"/>
+        </w:rPr>
+        <w:t xml:space="preserve">об знизити шкідливий вплив при роботі </w:t>
+      </w:r>
+      <w:r>
+        <w:rPr>
+          <w:lang w:val="uk-UA"/>
+        </w:rPr>
+        <w:t xml:space="preserve">інженером-програмістом, далі </w:t>
+      </w:r>
+      <w:r>
+        <w:rPr>
+          <w:lang w:val="uk-UA"/>
+        </w:rPr>
+        <w:t>будуть розглянуті рекомендації щодо організації робочого місця</w:t>
+      </w:r>
+      <w:r>
+        <w:rPr>
+          <w:lang w:val="uk-UA"/>
+        </w:rPr>
+        <w:t xml:space="preserve"> для</w:t>
+      </w:r>
+      <w:r>
+        <w:rPr>
+          <w:lang w:val="uk-UA"/>
+        </w:rPr>
+        <w:t xml:space="preserve"> </w:t>
+      </w:r>
+      <w:r>
+        <w:rPr>
+          <w:lang w:val="uk-UA"/>
+        </w:rPr>
+        <w:t xml:space="preserve">змньшення </w:t>
+      </w:r>
+      <w:r>
+        <w:rPr>
+          <w:lang w:val="uk-UA"/>
+        </w:rPr>
+        <w:t>шкідлив</w:t>
+      </w:r>
+      <w:r>
+        <w:rPr>
+          <w:lang w:val="uk-UA"/>
+        </w:rPr>
+        <w:t>ого</w:t>
+      </w:r>
+      <w:r>
+        <w:rPr>
+          <w:lang w:val="uk-UA"/>
+        </w:rPr>
+        <w:t xml:space="preserve"> вплив</w:t>
+      </w:r>
+      <w:r>
+        <w:rPr>
+          <w:lang w:val="uk-UA"/>
+        </w:rPr>
+        <w:t>у</w:t>
+      </w:r>
+      <w:r>
+        <w:rPr>
+          <w:lang w:val="uk-UA"/>
+        </w:rPr>
+        <w:t xml:space="preserve"> при роботі з ЕОМ. Також </w:t>
+      </w:r>
+      <w:r>
+        <w:rPr>
+          <w:lang w:val="uk-UA"/>
+        </w:rPr>
+        <w:t xml:space="preserve">перевіримо, чи </w:t>
+      </w:r>
+      <w:r>
+        <w:rPr>
+          <w:lang w:val="uk-UA"/>
+        </w:rPr>
+        <w:t>відповід</w:t>
+      </w:r>
+      <w:r>
+        <w:rPr>
+          <w:lang w:val="uk-UA"/>
+        </w:rPr>
+        <w:t>ає</w:t>
+      </w:r>
+      <w:r>
+        <w:rPr>
+          <w:lang w:val="uk-UA"/>
+        </w:rPr>
+        <w:t xml:space="preserve"> </w:t>
+      </w:r>
+      <w:r>
+        <w:rPr>
+          <w:rFonts w:cs="Times New Roman"/>
+          <w:szCs w:val="28"/>
+          <w:lang w:val="uk-UA"/>
+        </w:rPr>
+        <w:t>робоч</w:t>
+      </w:r>
+      <w:r>
+        <w:rPr>
+          <w:rFonts w:cs="Times New Roman"/>
+          <w:szCs w:val="28"/>
+          <w:lang w:val="uk-UA"/>
+        </w:rPr>
+        <w:t>е</w:t>
+      </w:r>
+      <w:r>
+        <w:rPr>
+          <w:rFonts w:cs="Times New Roman"/>
+          <w:szCs w:val="28"/>
+          <w:lang w:val="uk-UA"/>
+        </w:rPr>
+        <w:t xml:space="preserve"> місц</w:t>
+      </w:r>
+      <w:r>
+        <w:rPr>
+          <w:rFonts w:cs="Times New Roman"/>
+          <w:szCs w:val="28"/>
+          <w:lang w:val="uk-UA"/>
+        </w:rPr>
+        <w:t>е</w:t>
+      </w:r>
+      <w:r>
+        <w:rPr>
+          <w:rFonts w:cs="Times New Roman"/>
+          <w:szCs w:val="28"/>
+          <w:lang w:val="uk-UA"/>
+        </w:rPr>
+        <w:t>, де розроблялась програма, параметрам мікроклімату, освітленості, шуму та вібрації.</w:t>
+      </w:r>
+    </w:p>
+    <w:p>
+      <w:pPr>
+        <w:spacing w:after="160" w:line="259" w:lineRule="auto"/>
+        <w:ind w:firstLine="0"/>
+        <w:jc w:val="left"/>
+        <w:rPr>
+          <w:rFonts w:eastAsiaTheme="majorEastAsia" w:cstheme="majorBidi"/>
+          <w:szCs w:val="32"/>
+          <w:lang w:val="uk-UA"/>
+        </w:rPr>
+      </w:pPr>
+      <w:r>
+        <w:rPr>
+          <w:lang w:val="uk-UA"/>
+        </w:rPr>
+        <w:br w:type="page"/>
+      </w:r>
+    </w:p>
+    <w:p>
+      <w:pPr>
+        <w:pStyle w:val="Heading1"/>
+        <w:ind w:firstLine="709"/>
+        <w:jc w:val="both"/>
+        <w:rPr>
+          <w:lang w:val="uk-UA"/>
+        </w:rPr>
+      </w:pPr>
+      <w:r>
+        <w:rPr>
+          <w:lang w:val="ru-RU"/>
+        </w:rPr>
+        <w:lastRenderedPageBreak/>
+        <w:t>5</w:t>
+      </w:r>
+      <w:r>
+        <w:rPr>
+          <w:lang w:val="uk-UA"/>
+        </w:rPr>
+        <w:t>.2.</w:t>
+      </w:r>
+      <w:r>
+        <w:rPr>
+          <w:lang w:val="ru-RU"/>
+        </w:rPr>
+        <w:t>1</w:t>
+      </w:r>
+      <w:r>
+        <w:rPr>
+          <w:lang w:val="uk-UA"/>
+        </w:rPr>
+        <w:t xml:space="preserve"> Характеристика робочого місця</w:t>
+      </w:r>
+    </w:p>
+    <w:p>
+      <w:pPr>
+        <w:ind w:firstLine="709"/>
+        <w:rPr>
+          <w:lang w:val="uk-UA"/>
+        </w:rPr>
+      </w:pPr>
+      <w:r>
+        <w:rPr>
+          <w:lang w:val="uk-UA"/>
+        </w:rPr>
+        <w:t>Робоче місце, де була розроблена програма, має наступні характеристики:</w:t>
       </w:r>
     </w:p>
     <w:p>
@@ -1582,7 +2357,7 @@
         <w:rPr>
           <w:lang w:val="uk-UA"/>
         </w:rPr>
-        <w:t>інтелектуальне навантаження (сприйняття сигналів і їх оцінка);</w:t>
+        <w:t>кількість працюючих: 1 людина;</w:t>
       </w:r>
     </w:p>
     <w:p>
@@ -1601,7 +2376,7 @@
         <w:rPr>
           <w:lang w:val="uk-UA"/>
         </w:rPr>
-        <w:t>сенсорна навантаження (тривалість зосередженого спостереження, щільність сигналів, спостереження за екранами відеотерміналів);</w:t>
+        <w:t>довжина приміщення: 5 м;</w:t>
       </w:r>
     </w:p>
     <w:p>
@@ -1620,7 +2395,7 @@
         <w:rPr>
           <w:lang w:val="uk-UA"/>
         </w:rPr>
-        <w:t>емоційне навантаження (ступінь відповідальності за результат своєї діяльності);</w:t>
+        <w:t>ширина приміщення: 3 м;</w:t>
       </w:r>
     </w:p>
     <w:p>
@@ -1639,7 +2414,21 @@
         <w:rPr>
           <w:lang w:val="uk-UA"/>
         </w:rPr>
-        <w:t>монотонність навантажень (тривалість виконання повторюваних операцій).</w:t>
+        <w:t>висота приміщення: 2.8 м.</w:t>
+      </w:r>
+    </w:p>
+    <w:p>
+      <w:pPr>
+        <w:ind w:firstLine="709"/>
+        <w:rPr>
+          <w:lang w:val="uk-UA"/>
+        </w:rPr>
+      </w:pPr>
+      <w:r>
+        <w:rPr>
+          <w:lang w:val="uk-UA"/>
+        </w:rPr>
+        <w:t>За підрахунками отримаємо наступні показники:</w:t>
       </w:r>
     </w:p>
     <w:p>
@@ -1658,218 +2447,19 @@
         <w:rPr>
           <w:lang w:val="uk-UA"/>
         </w:rPr>
-        <w:t>напруження зору;</w:t>
-      </w:r>
-    </w:p>
-    <w:p>
-      <w:pPr>
-        <w:ind w:firstLine="851"/>
-        <w:rPr>
-          <w:lang w:val="uk-UA"/>
-        </w:rPr>
-      </w:pPr>
-      <w:r>
-        <w:rPr>
-          <w:lang w:val="uk-UA"/>
-        </w:rPr>
-        <w:t>Щ</w:t>
-      </w:r>
-      <w:r>
-        <w:rPr>
-          <w:lang w:val="uk-UA"/>
-        </w:rPr>
-        <w:t xml:space="preserve">об знизити шкідливий вплив при роботі </w:t>
-      </w:r>
-      <w:r>
-        <w:rPr>
-          <w:lang w:val="uk-UA"/>
-        </w:rPr>
-        <w:t xml:space="preserve">інженером-програмістом, далі </w:t>
-      </w:r>
-      <w:r>
-        <w:rPr>
-          <w:lang w:val="uk-UA"/>
-        </w:rPr>
-        <w:t>будуть розглянуті рекомендації щодо організації робочого місця</w:t>
-      </w:r>
-      <w:r>
-        <w:rPr>
-          <w:lang w:val="uk-UA"/>
-        </w:rPr>
-        <w:t xml:space="preserve"> для</w:t>
-      </w:r>
-      <w:r>
-        <w:rPr>
-          <w:lang w:val="uk-UA"/>
-        </w:rPr>
-        <w:t xml:space="preserve"> </w:t>
-      </w:r>
-      <w:r>
-        <w:rPr>
-          <w:lang w:val="uk-UA"/>
-        </w:rPr>
-        <w:t xml:space="preserve">змньшення </w:t>
-      </w:r>
-      <w:r>
-        <w:rPr>
-          <w:lang w:val="uk-UA"/>
-        </w:rPr>
-        <w:t>шкідлив</w:t>
-      </w:r>
-      <w:r>
-        <w:rPr>
-          <w:lang w:val="uk-UA"/>
-        </w:rPr>
-        <w:t>ого</w:t>
-      </w:r>
-      <w:r>
-        <w:rPr>
-          <w:lang w:val="uk-UA"/>
-        </w:rPr>
-        <w:t xml:space="preserve"> вплив</w:t>
-      </w:r>
-      <w:r>
-        <w:rPr>
-          <w:lang w:val="uk-UA"/>
-        </w:rPr>
-        <w:t>у</w:t>
-      </w:r>
-      <w:r>
-        <w:rPr>
-          <w:lang w:val="uk-UA"/>
-        </w:rPr>
-        <w:t xml:space="preserve"> при роботі з ЕОМ. Також </w:t>
-      </w:r>
-      <w:r>
-        <w:rPr>
-          <w:lang w:val="uk-UA"/>
-        </w:rPr>
-        <w:t xml:space="preserve">перевіримо, чи </w:t>
-      </w:r>
-      <w:r>
-        <w:rPr>
-          <w:lang w:val="uk-UA"/>
-        </w:rPr>
-        <w:t>відповід</w:t>
-      </w:r>
-      <w:r>
-        <w:rPr>
-          <w:lang w:val="uk-UA"/>
-        </w:rPr>
-        <w:t>ає</w:t>
-      </w:r>
-      <w:r>
-        <w:rPr>
-          <w:lang w:val="uk-UA"/>
-        </w:rPr>
-        <w:t xml:space="preserve"> </w:t>
-      </w:r>
-      <w:r>
-        <w:rPr>
-          <w:rFonts w:cs="Times New Roman"/>
-          <w:szCs w:val="28"/>
-          <w:lang w:val="uk-UA"/>
-        </w:rPr>
-        <w:t>робоч</w:t>
-      </w:r>
-      <w:r>
-        <w:rPr>
-          <w:rFonts w:cs="Times New Roman"/>
-          <w:szCs w:val="28"/>
-          <w:lang w:val="uk-UA"/>
-        </w:rPr>
-        <w:t>е</w:t>
-      </w:r>
-      <w:r>
-        <w:rPr>
-          <w:rFonts w:cs="Times New Roman"/>
-          <w:szCs w:val="28"/>
-          <w:lang w:val="uk-UA"/>
-        </w:rPr>
-        <w:t xml:space="preserve"> місц</w:t>
-      </w:r>
-      <w:r>
-        <w:rPr>
-          <w:rFonts w:cs="Times New Roman"/>
-          <w:szCs w:val="28"/>
-          <w:lang w:val="uk-UA"/>
-        </w:rPr>
-        <w:t>е</w:t>
-      </w:r>
-      <w:r>
-        <w:rPr>
-          <w:rFonts w:cs="Times New Roman"/>
-          <w:szCs w:val="28"/>
-          <w:lang w:val="uk-UA"/>
-        </w:rPr>
-        <w:t>, де розроблялась програма, параметрам мікроклімату, освітленості, шуму та вібрації.</w:t>
-      </w:r>
-    </w:p>
-    <w:p>
-      <w:pPr>
-        <w:spacing w:after="160" w:line="259" w:lineRule="auto"/>
-        <w:ind w:firstLine="0"/>
-        <w:jc w:val="left"/>
-        <w:rPr>
-          <w:rFonts w:eastAsiaTheme="majorEastAsia" w:cstheme="majorBidi"/>
-          <w:szCs w:val="32"/>
-          <w:lang w:val="uk-UA"/>
-        </w:rPr>
-      </w:pPr>
-      <w:r>
-        <w:rPr>
-          <w:lang w:val="uk-UA"/>
-        </w:rPr>
-        <w:br w:type="page"/>
-      </w:r>
-    </w:p>
-    <w:p>
-      <w:pPr>
-        <w:pStyle w:val="Heading1"/>
-        <w:ind w:firstLine="709"/>
-        <w:jc w:val="both"/>
-        <w:rPr>
-          <w:lang w:val="uk-UA"/>
-        </w:rPr>
-      </w:pPr>
-      <w:r>
-        <w:rPr>
-          <w:lang w:val="ru-RU"/>
-        </w:rPr>
-        <w:lastRenderedPageBreak/>
-        <w:t>5</w:t>
-      </w:r>
-      <w:r>
-        <w:rPr>
-          <w:lang w:val="uk-UA"/>
-        </w:rPr>
-        <w:t>.2.</w:t>
-      </w:r>
-      <w:r>
-        <w:rPr>
-          <w:lang w:val="ru-RU"/>
-        </w:rPr>
-        <w:t>1</w:t>
-      </w:r>
-      <w:r>
-        <w:rPr>
-          <w:lang w:val="uk-UA"/>
-        </w:rPr>
-        <w:t xml:space="preserve"> Характеристика робочого місця</w:t>
-      </w:r>
-    </w:p>
-    <w:p>
-      <w:pPr>
-        <w:ind w:firstLine="709"/>
-        <w:rPr>
-          <w:lang w:val="uk-UA"/>
-        </w:rPr>
-      </w:pPr>
-      <w:r>
-        <w:rPr>
-          <w:lang w:val="uk-UA"/>
-        </w:rPr>
-        <w:t>Робоче місце, де була розроблена програма, має наступні характеристики:</w:t>
+        <w:t>загальна площа дорівнює площі на одне робоче місце: 15м</w:t>
+      </w:r>
+      <w:r>
+        <w:rPr>
+          <w:lang w:val="uk-UA"/>
+        </w:rPr>
+        <w:t>2</w:t>
+      </w:r>
+      <w:r>
+        <w:rPr>
+          <w:lang w:val="uk-UA"/>
+        </w:rPr>
+        <w:t>;</w:t>
       </w:r>
     </w:p>
     <w:p>
@@ -1888,64 +2478,13 @@
         <w:rPr>
           <w:lang w:val="uk-UA"/>
         </w:rPr>
-        <w:t>кількість працюючих: 1 людина;</w:t>
-      </w:r>
-    </w:p>
-    <w:p>
-      <w:pPr>
-        <w:pStyle w:val="ListParagraph"/>
-        <w:numPr>
-          <w:ilvl w:val="0"/>
-          <w:numId w:val="1"/>
-        </w:numPr>
-        <w:ind w:left="993" w:hanging="284"/>
-        <w:rPr>
-          <w:lang w:val="uk-UA"/>
-        </w:rPr>
-      </w:pPr>
-      <w:r>
-        <w:rPr>
-          <w:lang w:val="uk-UA"/>
-        </w:rPr>
-        <w:t>довжина приміщення: 5 м;</w:t>
-      </w:r>
-    </w:p>
-    <w:p>
-      <w:pPr>
-        <w:pStyle w:val="ListParagraph"/>
-        <w:numPr>
-          <w:ilvl w:val="0"/>
-          <w:numId w:val="1"/>
-        </w:numPr>
-        <w:ind w:left="993" w:hanging="284"/>
-        <w:rPr>
-          <w:lang w:val="uk-UA"/>
-        </w:rPr>
-      </w:pPr>
-      <w:r>
-        <w:rPr>
-          <w:lang w:val="uk-UA"/>
-        </w:rPr>
-        <w:t>ширина приміщення: 3 м;</w:t>
-      </w:r>
-    </w:p>
-    <w:p>
-      <w:pPr>
-        <w:pStyle w:val="ListParagraph"/>
-        <w:numPr>
-          <w:ilvl w:val="0"/>
-          <w:numId w:val="1"/>
-        </w:numPr>
-        <w:ind w:left="993" w:hanging="284"/>
-        <w:rPr>
-          <w:lang w:val="uk-UA"/>
-        </w:rPr>
-      </w:pPr>
-      <w:r>
-        <w:rPr>
-          <w:lang w:val="uk-UA"/>
-        </w:rPr>
-        <w:t>висота приміщення: 2.8 м.</w:t>
+        <w:t>об’єм приміщення дорівнює об’єму на одне робоче місце: 62.4 м</w:t>
+      </w:r>
+      <w:r>
+        <w:rPr>
+          <w:lang w:val="uk-UA"/>
+        </w:rPr>
+        <w:t>3</w:t>
       </w:r>
     </w:p>
     <w:p>
@@ -1959,76 +2498,6 @@
         <w:rPr>
           <w:lang w:val="uk-UA"/>
         </w:rPr>
-        <w:t>За підрахунками отримаємо наступні показники:</w:t>
-      </w:r>
-    </w:p>
-    <w:p>
-      <w:pPr>
-        <w:pStyle w:val="ListParagraph"/>
-        <w:numPr>
-          <w:ilvl w:val="0"/>
-          <w:numId w:val="1"/>
-        </w:numPr>
-        <w:ind w:left="993" w:hanging="284"/>
-        <w:rPr>
-          <w:lang w:val="uk-UA"/>
-        </w:rPr>
-      </w:pPr>
-      <w:r>
-        <w:rPr>
-          <w:lang w:val="uk-UA"/>
-        </w:rPr>
-        <w:t>загальна площа дорівнює площі на одне робоче місце: 15м</w:t>
-      </w:r>
-      <w:r>
-        <w:rPr>
-          <w:lang w:val="uk-UA"/>
-        </w:rPr>
-        <w:t>2</w:t>
-      </w:r>
-      <w:r>
-        <w:rPr>
-          <w:lang w:val="uk-UA"/>
-        </w:rPr>
-        <w:t>;</w:t>
-      </w:r>
-    </w:p>
-    <w:p>
-      <w:pPr>
-        <w:pStyle w:val="ListParagraph"/>
-        <w:numPr>
-          <w:ilvl w:val="0"/>
-          <w:numId w:val="1"/>
-        </w:numPr>
-        <w:ind w:left="993" w:hanging="284"/>
-        <w:rPr>
-          <w:lang w:val="uk-UA"/>
-        </w:rPr>
-      </w:pPr>
-      <w:r>
-        <w:rPr>
-          <w:lang w:val="uk-UA"/>
-        </w:rPr>
-        <w:t>об’єм приміщення дорівнює об’єму на одне робоче місце: 62.4 м</w:t>
-      </w:r>
-      <w:r>
-        <w:rPr>
-          <w:lang w:val="uk-UA"/>
-        </w:rPr>
-        <w:t>3</w:t>
-      </w:r>
-    </w:p>
-    <w:p>
-      <w:pPr>
-        <w:ind w:firstLine="709"/>
-        <w:rPr>
-          <w:lang w:val="uk-UA"/>
-        </w:rPr>
-      </w:pPr>
-      <w:r>
-        <w:rPr>
-          <w:lang w:val="uk-UA"/>
-        </w:rPr>
         <w:t xml:space="preserve">Відповідно до вимог </w:t>
       </w:r>
       <w:r>
@@ -2057,9 +2526,9 @@
       </w:r>
       <w:r>
         <w:rPr>
-          <w:lang w:val="uk-UA"/>
-        </w:rPr>
-        <w:t>13</w:t>
+          <w:lang w:val="ru-RU"/>
+        </w:rPr>
+        <w:t>9</w:t>
       </w:r>
       <w:r>
         <w:rPr>
@@ -2231,7 +2700,13 @@
         <w:rPr>
           <w:lang w:val="ru-RU"/>
         </w:rPr>
-        <w:t>15</w:t>
+        <w:t>1</w:t>
+      </w:r>
+      <w:r>
+        <w:rPr>
+          <w:lang w:val="ru-RU"/>
+        </w:rPr>
+        <w:t>1</w:t>
       </w:r>
       <w:r>
         <w:rPr>
@@ -2310,7 +2785,7 @@
         <w:rPr>
           <w:lang w:val="ru-RU"/>
         </w:rPr>
-        <w:t>5</w:t>
+        <w:t>1</w:t>
       </w:r>
       <w:r>
         <w:rPr>
@@ -2996,6 +3471,9 @@
         <w:t xml:space="preserve">Норми подачі свіжого повітря наведені у табл. </w:t>
       </w:r>
       <w:r>
+        <w:rPr>
+          <w:lang w:val="ru-RU"/>
+        </w:rPr>
         <w:t>5</w:t>
       </w:r>
       <w:r>
@@ -3005,6 +3483,9 @@
         <w:t>.</w:t>
       </w:r>
       <w:r>
+        <w:rPr>
+          <w:lang w:val="ru-RU"/>
+        </w:rPr>
         <w:t>2</w:t>
       </w:r>
       <w:r>
@@ -3471,7 +3952,7 @@
         <w:rPr>
           <w:lang w:val="ru-RU"/>
         </w:rPr>
-        <w:t>19</w:t>
+        <w:t>14</w:t>
       </w:r>
       <w:r>
         <w:rPr>
@@ -3700,7 +4181,7 @@
         <w:t>130 Кодексу цивільного захисту України [</w:t>
       </w:r>
       <w:r>
-        <w:t>20</w:t>
+        <w:t>15</w:t>
       </w:r>
       <w:r>
         <w:t xml:space="preserve">] передбачає, </w:t>
@@ -3730,7 +4211,7 @@
         <w:rPr>
           <w:lang w:val="ru-RU"/>
         </w:rPr>
-        <w:t>20</w:t>
+        <w:t>15</w:t>
       </w:r>
       <w:r>
         <w:rPr>
@@ -3922,17 +4403,19 @@
         <w:pStyle w:val="ListParagraph"/>
         <w:numPr>
           <w:ilvl w:val="0"/>
-          <w:numId w:val="13"/>
+          <w:numId w:val="16"/>
         </w:numPr>
         <w:rPr>
-          <w:lang w:val="uk-UA"/>
-        </w:rPr>
-      </w:pPr>
-      <w:r>
-        <w:rPr>
-          <w:lang w:val="uk-UA"/>
-        </w:rPr>
-        <w:t>Закон України від 15 листопада 1996 р. № 504/96-ВР “Про відпустки”</w:t>
+          <w:shd w:val="clear" w:color="auto" w:fill="FFFFFF" w:themeFill="background1"/>
+          <w:lang w:val="uk-UA"/>
+        </w:rPr>
+      </w:pPr>
+      <w:r>
+        <w:rPr>
+          <w:shd w:val="clear" w:color="auto" w:fill="FFFFFF" w:themeFill="background1"/>
+          <w:lang w:val="uk-UA"/>
+        </w:rPr>
+        <w:t>Закон України від 14 жовтня 1992 р. № 2694-XII “Про охорону праці”. Редакція від 16.10.2020</w:t>
       </w:r>
     </w:p>
     <w:p>
@@ -3940,7 +4423,7 @@
         <w:pStyle w:val="ListParagraph"/>
         <w:numPr>
           <w:ilvl w:val="0"/>
-          <w:numId w:val="13"/>
+          <w:numId w:val="16"/>
         </w:numPr>
         <w:rPr>
           <w:shd w:val="clear" w:color="auto" w:fill="FFFFFF" w:themeFill="background1"/>
@@ -3949,15 +4432,10 @@
       </w:pPr>
       <w:r>
         <w:rPr>
-          <w:lang w:val="uk-UA"/>
-        </w:rPr>
-        <w:t>Закон України від 24 березня 1995 р. № 108/95-ВР “Про оплату праці</w:t>
-      </w:r>
-      <w:r>
-        <w:rPr>
-          <w:lang w:val="ru-RU"/>
-        </w:rPr>
-        <w:t>”</w:t>
+          <w:shd w:val="clear" w:color="auto" w:fill="FFFFFF" w:themeFill="background1"/>
+          <w:lang w:val="uk-UA"/>
+        </w:rPr>
+        <w:t>Кодекс законів про працю України від 10 грудня 1971 р. № 322-VIII. Редакція від 25.10.2020</w:t>
       </w:r>
     </w:p>
     <w:p>
@@ -3965,7 +4443,7 @@
         <w:pStyle w:val="ListParagraph"/>
         <w:numPr>
           <w:ilvl w:val="0"/>
-          <w:numId w:val="13"/>
+          <w:numId w:val="16"/>
         </w:numPr>
         <w:rPr>
           <w:shd w:val="clear" w:color="auto" w:fill="FFFFFF" w:themeFill="background1"/>
@@ -3977,7 +4455,7 @@
           <w:shd w:val="clear" w:color="auto" w:fill="FFFFFF" w:themeFill="background1"/>
           <w:lang w:val="uk-UA"/>
         </w:rPr>
-        <w:t xml:space="preserve">  Закон України від 14 жовтня 1992 р. № 2694-XII “Про охорону праці”</w:t>
+        <w:t>Закон України від 23 вересня 1999 р. № 1105-XIV “Про загальнообов`язкове державне соціальне страхування”. Редакція від 25.10.2020</w:t>
       </w:r>
     </w:p>
     <w:p>
@@ -3985,7 +4463,7 @@
         <w:pStyle w:val="ListParagraph"/>
         <w:numPr>
           <w:ilvl w:val="0"/>
-          <w:numId w:val="13"/>
+          <w:numId w:val="16"/>
         </w:numPr>
         <w:rPr>
           <w:shd w:val="clear" w:color="auto" w:fill="FFFFFF" w:themeFill="background1"/>
@@ -3997,30 +4475,7 @@
           <w:shd w:val="clear" w:color="auto" w:fill="FFFFFF" w:themeFill="background1"/>
           <w:lang w:val="uk-UA"/>
         </w:rPr>
-        <w:t xml:space="preserve">  Кодекс законів про працю України від 10 грудня 1971 р. № 322-VIII</w:t>
-      </w:r>
-    </w:p>
-    <w:p>
-      <w:pPr>
-        <w:ind w:left="709" w:firstLine="0"/>
-        <w:rPr>
-          <w:shd w:val="clear" w:color="auto" w:fill="FFFFFF" w:themeFill="background1"/>
-          <w:lang w:val="ru-RU"/>
-        </w:rPr>
-      </w:pPr>
-      <w:r>
-        <w:rPr>
-          <w:shd w:val="clear" w:color="auto" w:fill="FFFFFF" w:themeFill="background1"/>
-          <w:lang w:val="uk-UA"/>
-        </w:rPr>
-        <w:t xml:space="preserve">5 </w:t>
-      </w:r>
-      <w:r>
-        <w:rPr>
-          <w:shd w:val="clear" w:color="auto" w:fill="FFFFFF" w:themeFill="background1"/>
-          <w:lang w:val="uk-UA"/>
-        </w:rPr>
-        <w:t>Закон України від 23 вересня 1999 р. № 1105-XIV “Про загальнообов`язкове державне соціальне страхування”</w:t>
+        <w:t>Постанова Кабінету Міністрів України від 01 серпня 1992 р. № 442 “Про затвердження Порядку проведення атестації робочих місць за умовами праці”. Редакція від 28.10.2016</w:t>
       </w:r>
     </w:p>
     <w:p>
@@ -4028,7 +4483,7 @@
         <w:pStyle w:val="ListParagraph"/>
         <w:numPr>
           <w:ilvl w:val="0"/>
-          <w:numId w:val="14"/>
+          <w:numId w:val="16"/>
         </w:numPr>
         <w:rPr>
           <w:shd w:val="clear" w:color="auto" w:fill="FFFFFF" w:themeFill="background1"/>
@@ -4040,7 +4495,7 @@
           <w:shd w:val="clear" w:color="auto" w:fill="FFFFFF" w:themeFill="background1"/>
           <w:lang w:val="uk-UA"/>
         </w:rPr>
-        <w:t>Закон України від 02 листопада 2011 р. № 3988-VІ “Про ратифікацію Конвенції Міжнародної організації праці № 155 1981 року про безпеку й гігієну праці та виробниче середовищ”</w:t>
+        <w:t>Постанова Кабінету Міністрів України від 17.04.2019 №337 “Про затвердження Порядку розслідування та обліку нещасних випадків, професійних захворювань та аварій на виробництві”</w:t>
       </w:r>
     </w:p>
     <w:p>
@@ -4048,7 +4503,7 @@
         <w:pStyle w:val="ListParagraph"/>
         <w:numPr>
           <w:ilvl w:val="0"/>
-          <w:numId w:val="14"/>
+          <w:numId w:val="16"/>
         </w:numPr>
         <w:rPr>
           <w:shd w:val="clear" w:color="auto" w:fill="FFFFFF" w:themeFill="background1"/>
@@ -4060,7 +4515,7 @@
           <w:shd w:val="clear" w:color="auto" w:fill="FFFFFF" w:themeFill="background1"/>
           <w:lang w:val="uk-UA"/>
         </w:rPr>
-        <w:t>Постанова Кабінету Міністрів України від 01 серпня 1992 р. № 442 “Про затвердження Порядку проведення атестації робочих місць за умовами праці”</w:t>
+        <w:t>НПАОП 0.00-4.12-05 Типове положення про порядок проведення навчання і перевірки знань з питань охорони праці, затверджене наказом Держнаглядохоронпраці від 26.01.2005 №15. Зареєстрованого в Мін’юсті України 15.02.2005 за №231/10511. Редакція від 14.04.2017</w:t>
       </w:r>
     </w:p>
     <w:p>
@@ -4068,7 +4523,7 @@
         <w:pStyle w:val="ListParagraph"/>
         <w:numPr>
           <w:ilvl w:val="0"/>
-          <w:numId w:val="14"/>
+          <w:numId w:val="16"/>
         </w:numPr>
         <w:rPr>
           <w:shd w:val="clear" w:color="auto" w:fill="FFFFFF" w:themeFill="background1"/>
@@ -4080,7 +4535,7 @@
           <w:shd w:val="clear" w:color="auto" w:fill="FFFFFF" w:themeFill="background1"/>
           <w:lang w:val="uk-UA"/>
         </w:rPr>
-        <w:t>Постанова Кабінету Міністрів України від 26 вересня 2001 р. № 1266 про затвердження Порядку обчислення середньої заробітної плати (доходу, грошового забезпечення) для розрахунку виплат за загальнообов’язковим державним соціальним страхуванням”</w:t>
+        <w:t>Наказ Міністерства соціальної політики України від 14.02.2018 № 207 „Про затвердження Вимог щодо безпеки та захисту здоров’я працівників під час роботи з екранними пристроями”. Зареєстрованого в Мін’юсті України 25.04.2018 за №508/31960</w:t>
       </w:r>
     </w:p>
     <w:p>
@@ -4088,7 +4543,7 @@
         <w:pStyle w:val="ListParagraph"/>
         <w:numPr>
           <w:ilvl w:val="0"/>
-          <w:numId w:val="14"/>
+          <w:numId w:val="16"/>
         </w:numPr>
         <w:rPr>
           <w:shd w:val="clear" w:color="auto" w:fill="FFFFFF" w:themeFill="background1"/>
@@ -4100,7 +4555,7 @@
           <w:shd w:val="clear" w:color="auto" w:fill="FFFFFF" w:themeFill="background1"/>
           <w:lang w:val="uk-UA"/>
         </w:rPr>
-        <w:t>Постанова Кабінету Міністрів України від 17.04.2019 №337 “Про затвердження Порядку розслідування та обліку нещасних випадків, професійних захворювань та аварій на виробництві”</w:t>
+        <w:t>Наказ Міністерства соціальної політики України від 28.12.2017 № 2072 „Про затвердження Вимог безпеки та захисту здоров’я під час використання виробничого обладнання працівниками”. Зареєстрованого в Мін’юсті України 23.01.2018 за №97/31549</w:t>
       </w:r>
     </w:p>
     <w:p>
@@ -4108,7 +4563,7 @@
         <w:pStyle w:val="ListParagraph"/>
         <w:numPr>
           <w:ilvl w:val="0"/>
-          <w:numId w:val="14"/>
+          <w:numId w:val="16"/>
         </w:numPr>
         <w:rPr>
           <w:shd w:val="clear" w:color="auto" w:fill="FFFFFF" w:themeFill="background1"/>
@@ -4120,7 +4575,7 @@
           <w:shd w:val="clear" w:color="auto" w:fill="FFFFFF" w:themeFill="background1"/>
           <w:lang w:val="uk-UA"/>
         </w:rPr>
-        <w:t>Типове положення про порядок проведення навчання і перевірки знань з питань охорони праці, затверджене наказом Держнаглядохоронпраці від 26.01.2005 №15, зареєстрованого в Мін’юсті України 15.02.2005 за №231/10511</w:t>
+        <w:t>Державні санітарні правила і норми роботи з візуальними дисплейними терміналами електронно-обчислювальних машин, ДСанПін 3.3.2.007-98. затверджено постановою головного санітарного лікаря України від 10 грудня 1998 року</w:t>
       </w:r>
     </w:p>
     <w:p>
@@ -4128,7 +4583,7 @@
         <w:pStyle w:val="ListParagraph"/>
         <w:numPr>
           <w:ilvl w:val="0"/>
-          <w:numId w:val="14"/>
+          <w:numId w:val="16"/>
         </w:numPr>
         <w:rPr>
           <w:shd w:val="clear" w:color="auto" w:fill="FFFFFF" w:themeFill="background1"/>
@@ -4140,7 +4595,15 @@
           <w:shd w:val="clear" w:color="auto" w:fill="FFFFFF" w:themeFill="background1"/>
           <w:lang w:val="uk-UA"/>
         </w:rPr>
-        <w:t>Наказ Міністерства соціальної політики України від 14.02.2018 № 207 „Про затвердження Вимог щодо безпеки та захисту здоров’я працівників під час роботи з екранними пристроями”</w:t>
+        <w:t xml:space="preserve">ДСТУ 7299:2013 Дизайн і ергономіка. Робоче місце оператора. Взаємне розташування елементів робочого місця. Загальні вимоги ергономіки, </w:t>
+      </w:r>
+      <w:r>
+        <w:rPr>
+          <w:shd w:val="clear" w:color="auto" w:fill="FFFFFF" w:themeFill="background1"/>
+          <w:lang w:val="uk-UA"/>
+        </w:rPr>
+        <w:lastRenderedPageBreak/>
+        <w:t>затверджено та введено в дію наказом міністерства економічного розвитку і торгівлі України 14.10.2013 № 1231. Зареєстрованого в Мін’юсті України 14.02.2012 за №226/20539</w:t>
       </w:r>
     </w:p>
     <w:p>
@@ -4148,7 +4611,7 @@
         <w:pStyle w:val="ListParagraph"/>
         <w:numPr>
           <w:ilvl w:val="0"/>
-          <w:numId w:val="14"/>
+          <w:numId w:val="16"/>
         </w:numPr>
         <w:rPr>
           <w:shd w:val="clear" w:color="auto" w:fill="FFFFFF" w:themeFill="background1"/>
@@ -4160,7 +4623,7 @@
           <w:shd w:val="clear" w:color="auto" w:fill="FFFFFF" w:themeFill="background1"/>
           <w:lang w:val="uk-UA"/>
         </w:rPr>
-        <w:t>Наказ Міністерства соціальної політики України від 28.12.2017 № 2072 „Про затвердження Вимог безпеки та захисту здоров’я під час використання виробничого обладнання працівниками”</w:t>
+        <w:t>Державні будівельні норми України «Природне і штучне освітлення» ДБН В.2.5-28:2018, затверджені наказом Міністерства регіонального розвитку, будівництва та житлово-комунального господарства України 03.10.2018 № 264, введено в дію з 01.03.2019</w:t>
       </w:r>
     </w:p>
     <w:p>
@@ -4168,7 +4631,7 @@
         <w:pStyle w:val="ListParagraph"/>
         <w:numPr>
           <w:ilvl w:val="0"/>
-          <w:numId w:val="14"/>
+          <w:numId w:val="16"/>
         </w:numPr>
         <w:rPr>
           <w:shd w:val="clear" w:color="auto" w:fill="FFFFFF" w:themeFill="background1"/>
@@ -4177,10 +4640,10 @@
       </w:pPr>
       <w:r>
         <w:rPr>
-          <w:lang w:val="uk-UA"/>
-        </w:rPr>
-        <w:lastRenderedPageBreak/>
-        <w:t>Державні санітарні правила і норми роботи з візуальними дисплейними терміналами електронно-обчислювальних машин, ДСанПін 3.3.2.007-98. затверджено постановою головного санітарного лікаря України від 10 грудня 1998 року</w:t>
+          <w:shd w:val="clear" w:color="auto" w:fill="FFFFFF" w:themeFill="background1"/>
+          <w:lang w:val="uk-UA"/>
+        </w:rPr>
+        <w:t>ДСН 3.3.6.042-99 Державні санітарні норми мікроклімату виробничих приміщень, затверджені Постановою головного санітарного лікаря України № 42 від 1 грудня 1999 року</w:t>
       </w:r>
     </w:p>
     <w:p>
@@ -4188,7 +4651,7 @@
         <w:pStyle w:val="ListParagraph"/>
         <w:numPr>
           <w:ilvl w:val="0"/>
-          <w:numId w:val="14"/>
+          <w:numId w:val="16"/>
         </w:numPr>
         <w:rPr>
           <w:shd w:val="clear" w:color="auto" w:fill="FFFFFF" w:themeFill="background1"/>
@@ -4197,9 +4660,10 @@
       </w:pPr>
       <w:r>
         <w:rPr>
-          <w:lang w:val="uk-UA"/>
-        </w:rPr>
-        <w:t>ДСТУ 7299:2013 Дизайн і ергономіка. Робоче місце оператора. Взаємне розташування елементів робочого місця. Загальні вимоги ергономіки, затверджено та введено в дію наказом міністерства економічного розвитку і торгівлі України 14.10.2013 № 1231</w:t>
+          <w:shd w:val="clear" w:color="auto" w:fill="FFFFFF" w:themeFill="background1"/>
+          <w:lang w:val="uk-UA"/>
+        </w:rPr>
+        <w:t>НАПБ А.01.001-2014 Правила пожежної безпеки в Україні, затверджений наказом Міністерства внутрішніх справ України від 30.12.2014 № 1417 і зареєстрований у Міністерстві юстиції України 05.03.2015 за № 252/26697</w:t>
       </w:r>
     </w:p>
     <w:p>
@@ -4207,7 +4671,7 @@
         <w:pStyle w:val="ListParagraph"/>
         <w:numPr>
           <w:ilvl w:val="0"/>
-          <w:numId w:val="14"/>
+          <w:numId w:val="16"/>
         </w:numPr>
         <w:rPr>
           <w:shd w:val="clear" w:color="auto" w:fill="FFFFFF" w:themeFill="background1"/>
@@ -4216,9 +4680,31 @@
       </w:pPr>
       <w:r>
         <w:rPr>
-          <w:lang w:val="uk-UA"/>
-        </w:rPr>
-        <w:t>Державні будівельні норми України «Природне і штучне освітлення» ДБН В.2.5-28:2018, затверджені наказом Міністерства регіонального розвитку, будівництва та житлово-комунального господарства України 03.10.2018 № 264, введено в дії з 01.03.2019</w:t>
+          <w:shd w:val="clear" w:color="auto" w:fill="FFFFFF" w:themeFill="background1"/>
+          <w:lang w:val="uk-UA"/>
+        </w:rPr>
+        <w:t xml:space="preserve"> </w:t>
+      </w:r>
+      <w:r>
+        <w:rPr>
+          <w:shd w:val="clear" w:color="auto" w:fill="FFFFFF" w:themeFill="background1"/>
+          <w:lang w:val="uk-UA"/>
+        </w:rPr>
+        <w:t xml:space="preserve">Державні санітарні норми виробничої загальної та локальної вібрації      ДСН </w:t>
+      </w:r>
+      <w:r>
+        <w:rPr>
+          <w:shd w:val="clear" w:color="auto" w:fill="FFFFFF" w:themeFill="background1"/>
+          <w:lang w:val="uk-UA"/>
+        </w:rPr>
+        <w:t xml:space="preserve"> </w:t>
+      </w:r>
+      <w:r>
+        <w:rPr>
+          <w:shd w:val="clear" w:color="auto" w:fill="FFFFFF" w:themeFill="background1"/>
+          <w:lang w:val="uk-UA"/>
+        </w:rPr>
+        <w:t>3.3.6.039-99, початок дії від 01.12.1999</w:t>
       </w:r>
     </w:p>
     <w:p>
@@ -4226,7 +4712,7 @@
         <w:pStyle w:val="ListParagraph"/>
         <w:numPr>
           <w:ilvl w:val="0"/>
-          <w:numId w:val="14"/>
+          <w:numId w:val="16"/>
         </w:numPr>
         <w:rPr>
           <w:shd w:val="clear" w:color="auto" w:fill="FFFFFF" w:themeFill="background1"/>
@@ -4235,70 +4721,6 @@
       </w:pPr>
       <w:r>
         <w:rPr>
-          <w:lang w:val="uk-UA"/>
-        </w:rPr>
-        <w:t>ДСН 3.3.6.042-99 Державні санітарні норми мікроклімату виробничих приміщень, затверджені Постановою головного санітарного лікаря України № 42 від 1 грудня 1999 року</w:t>
-      </w:r>
-    </w:p>
-    <w:p>
-      <w:pPr>
-        <w:pStyle w:val="ListParagraph"/>
-        <w:numPr>
-          <w:ilvl w:val="0"/>
-          <w:numId w:val="14"/>
-        </w:numPr>
-        <w:rPr>
-          <w:shd w:val="clear" w:color="auto" w:fill="FFFFFF" w:themeFill="background1"/>
-          <w:lang w:val="uk-UA"/>
-        </w:rPr>
-      </w:pPr>
-      <w:r>
-        <w:rPr>
-          <w:lang w:val="uk-UA"/>
-        </w:rPr>
-        <w:t>НАПБ А.01.001-2014 Правила пожежної безпеки в Україні, затверджений наказом Міністерства внутрішніх справ України від 30.12.2014 № 1417 і зареєстрований у Міністерстві юстиції України 05.03.2015 за № 252/26697</w:t>
-      </w:r>
-    </w:p>
-    <w:p>
-      <w:pPr>
-        <w:pStyle w:val="ListParagraph"/>
-        <w:numPr>
-          <w:ilvl w:val="0"/>
-          <w:numId w:val="14"/>
-        </w:numPr>
-        <w:rPr>
-          <w:shd w:val="clear" w:color="auto" w:fill="FFFFFF" w:themeFill="background1"/>
-          <w:lang w:val="uk-UA"/>
-        </w:rPr>
-      </w:pPr>
-      <w:r>
-        <w:rPr>
-          <w:shd w:val="clear" w:color="auto" w:fill="FFFFFF" w:themeFill="background1"/>
-          <w:lang w:val="uk-UA"/>
-        </w:rPr>
-        <w:t>НПАОП 0.00-1.02-08 Правила будови і безпечної експлуатації ліфтів. З</w:t>
-      </w:r>
-      <w:r>
-        <w:rPr>
-          <w:lang w:val="uk-UA"/>
-        </w:rPr>
-        <w:t>ареєстрований у Міністерстві юстиції України 23.01.2018 за № 97/31549</w:t>
-      </w:r>
-    </w:p>
-    <w:p>
-      <w:pPr>
-        <w:pStyle w:val="ListParagraph"/>
-        <w:numPr>
-          <w:ilvl w:val="0"/>
-          <w:numId w:val="14"/>
-        </w:numPr>
-        <w:rPr>
-          <w:shd w:val="clear" w:color="auto" w:fill="FFFFFF" w:themeFill="background1"/>
-          <w:lang w:val="uk-UA"/>
-        </w:rPr>
-      </w:pPr>
-      <w:r>
-        <w:rPr>
           <w:shd w:val="clear" w:color="auto" w:fill="FFFFFF" w:themeFill="background1"/>
           <w:lang w:val="uk-UA"/>
         </w:rPr>
@@ -4306,44 +4728,11 @@
       </w:r>
       <w:r>
         <w:rPr>
-          <w:lang w:val="uk-UA"/>
-        </w:rPr>
-        <w:t>Державні санітарні норми виробничої загальної та локальної вібрації     ДСН 3.3.6.039-99, початок дії від 01.12.1999</w:t>
-      </w:r>
-    </w:p>
-    <w:p>
-      <w:pPr>
-        <w:pStyle w:val="ListParagraph"/>
-        <w:numPr>
-          <w:ilvl w:val="0"/>
-          <w:numId w:val="14"/>
-        </w:numPr>
-        <w:rPr>
-          <w:shd w:val="clear" w:color="auto" w:fill="FFFFFF" w:themeFill="background1"/>
-          <w:lang w:val="uk-UA"/>
-        </w:rPr>
-      </w:pPr>
-      <w:r>
-        <w:rPr>
-          <w:lang w:val="ru-RU"/>
-        </w:rPr>
-        <w:t>Кодекс цивільного захисту України. Редакція від 12.05.201</w:t>
-      </w:r>
-      <w:r>
-        <w:rPr>
-          <w:lang w:val="ru-RU"/>
-        </w:rPr>
-        <w:t>3</w:t>
-      </w:r>
-    </w:p>
-    <w:p>
-      <w:pPr>
-        <w:ind w:firstLine="709"/>
-        <w:rPr>
-          <w:shd w:val="clear" w:color="auto" w:fill="FFFFFF" w:themeFill="background1"/>
-          <w:lang w:val="uk-UA"/>
-        </w:rPr>
-      </w:pPr>
+          <w:shd w:val="clear" w:color="auto" w:fill="FFFFFF" w:themeFill="background1"/>
+          <w:lang w:val="uk-UA"/>
+        </w:rPr>
+        <w:t>Кодекс цивільного захисту України. Редакція від 16.10.2020</w:t>
+      </w:r>
     </w:p>
     <w:sectPr>
       <w:pgSz w:w="11906" w:h="16838"/>
@@ -4629,7 +5018,7 @@
       <w:lvlText w:val="–"/>
       <w:lvlJc w:val="left"/>
       <w:pPr>
-        <w:ind w:left="851" w:hanging="142"/>
+        <w:ind w:left="845" w:hanging="142"/>
       </w:pPr>
       <w:rPr>
         <w:rFonts w:ascii="Times New Roman" w:eastAsiaTheme="minorHAnsi" w:hAnsi="Times New Roman" w:cs="Times New Roman" w:hint="default"/>
@@ -4640,7 +5029,7 @@
       <w:lvlText w:val="–"/>
       <w:lvlJc w:val="left"/>
       <w:pPr>
-        <w:ind w:left="2044" w:hanging="360"/>
+        <w:ind w:left="2038" w:hanging="360"/>
       </w:pPr>
       <w:rPr>
         <w:rFonts w:ascii="Times New Roman" w:eastAsiaTheme="minorHAnsi" w:hAnsi="Times New Roman" w:cs="Times New Roman" w:hint="default"/>
@@ -4652,7 +5041,7 @@
       <w:lvlText w:val=""/>
       <w:lvlJc w:val="left"/>
       <w:pPr>
-        <w:ind w:left="2764" w:hanging="360"/>
+        <w:ind w:left="2758" w:hanging="360"/>
       </w:pPr>
       <w:rPr>
         <w:rFonts w:ascii="Wingdings" w:hAnsi="Wingdings" w:hint="default"/>
@@ -4664,7 +5053,7 @@
       <w:lvlText w:val=""/>
       <w:lvlJc w:val="left"/>
       <w:pPr>
-        <w:ind w:left="3484" w:hanging="360"/>
+        <w:ind w:left="3478" w:hanging="360"/>
       </w:pPr>
       <w:rPr>
         <w:rFonts w:ascii="Symbol" w:hAnsi="Symbol" w:hint="default"/>
@@ -4676,7 +5065,7 @@
       <w:lvlText w:val="o"/>
       <w:lvlJc w:val="left"/>
       <w:pPr>
-        <w:ind w:left="4204" w:hanging="360"/>
+        <w:ind w:left="4198" w:hanging="360"/>
       </w:pPr>
       <w:rPr>
         <w:rFonts w:ascii="Courier New" w:hAnsi="Courier New" w:cs="Courier New" w:hint="default"/>
@@ -4688,7 +5077,7 @@
       <w:lvlText w:val=""/>
       <w:lvlJc w:val="left"/>
       <w:pPr>
-        <w:ind w:left="4924" w:hanging="360"/>
+        <w:ind w:left="4918" w:hanging="360"/>
       </w:pPr>
       <w:rPr>
         <w:rFonts w:ascii="Wingdings" w:hAnsi="Wingdings" w:hint="default"/>
@@ -4700,7 +5089,7 @@
       <w:lvlText w:val=""/>
       <w:lvlJc w:val="left"/>
       <w:pPr>
-        <w:ind w:left="5644" w:hanging="360"/>
+        <w:ind w:left="5638" w:hanging="360"/>
       </w:pPr>
       <w:rPr>
         <w:rFonts w:ascii="Symbol" w:hAnsi="Symbol" w:hint="default"/>
@@ -4712,7 +5101,7 @@
       <w:lvlText w:val="o"/>
       <w:lvlJc w:val="left"/>
       <w:pPr>
-        <w:ind w:left="6364" w:hanging="360"/>
+        <w:ind w:left="6358" w:hanging="360"/>
       </w:pPr>
       <w:rPr>
         <w:rFonts w:ascii="Courier New" w:hAnsi="Courier New" w:cs="Courier New" w:hint="default"/>
@@ -4724,7 +5113,7 @@
       <w:lvlText w:val=""/>
       <w:lvlJc w:val="left"/>
       <w:pPr>
-        <w:ind w:left="7084" w:hanging="360"/>
+        <w:ind w:left="7078" w:hanging="360"/>
       </w:pPr>
       <w:rPr>
         <w:rFonts w:ascii="Wingdings" w:hAnsi="Wingdings" w:hint="default"/>
@@ -5425,6 +5814,92 @@
     </w:lvl>
   </w:abstractNum>
   <w:abstractNum w:abstractNumId="9" w15:restartNumberingAfterBreak="0">
+    <w:nsid w:val="1E277733"/>
+    <w:multiLevelType w:val="hybridMultilevel"/>
+    <w:tmpl w:val="60786C94"/>
+    <w:lvl w:ilvl="0" w:tplc="0419000F">
+      <w:start w:val="1"/>
+      <w:numFmt w:val="decimal"/>
+      <w:lvlText w:val="%1."/>
+      <w:lvlJc w:val="left"/>
+      <w:pPr>
+        <w:ind w:left="360" w:hanging="360"/>
+      </w:pPr>
+    </w:lvl>
+    <w:lvl w:ilvl="1" w:tplc="04190019" w:tentative="1">
+      <w:start w:val="1"/>
+      <w:numFmt w:val="lowerLetter"/>
+      <w:lvlText w:val="%2."/>
+      <w:lvlJc w:val="left"/>
+      <w:pPr>
+        <w:ind w:left="1080" w:hanging="360"/>
+      </w:pPr>
+    </w:lvl>
+    <w:lvl w:ilvl="2" w:tplc="0419001B" w:tentative="1">
+      <w:start w:val="1"/>
+      <w:numFmt w:val="lowerRoman"/>
+      <w:lvlText w:val="%3."/>
+      <w:lvlJc w:val="right"/>
+      <w:pPr>
+        <w:ind w:left="1800" w:hanging="180"/>
+      </w:pPr>
+    </w:lvl>
+    <w:lvl w:ilvl="3" w:tplc="0419000F" w:tentative="1">
+      <w:start w:val="1"/>
+      <w:numFmt w:val="decimal"/>
+      <w:lvlText w:val="%4."/>
+      <w:lvlJc w:val="left"/>
+      <w:pPr>
+        <w:ind w:left="2520" w:hanging="360"/>
+      </w:pPr>
+    </w:lvl>
+    <w:lvl w:ilvl="4" w:tplc="04190019" w:tentative="1">
+      <w:start w:val="1"/>
+      <w:numFmt w:val="lowerLetter"/>
+      <w:lvlText w:val="%5."/>
+      <w:lvlJc w:val="left"/>
+      <w:pPr>
+        <w:ind w:left="3240" w:hanging="360"/>
+      </w:pPr>
+    </w:lvl>
+    <w:lvl w:ilvl="5" w:tplc="0419001B" w:tentative="1">
+      <w:start w:val="1"/>
+      <w:numFmt w:val="lowerRoman"/>
+      <w:lvlText w:val="%6."/>
+      <w:lvlJc w:val="right"/>
+      <w:pPr>
+        <w:ind w:left="3960" w:hanging="180"/>
+      </w:pPr>
+    </w:lvl>
+    <w:lvl w:ilvl="6" w:tplc="0419000F" w:tentative="1">
+      <w:start w:val="1"/>
+      <w:numFmt w:val="decimal"/>
+      <w:lvlText w:val="%7."/>
+      <w:lvlJc w:val="left"/>
+      <w:pPr>
+        <w:ind w:left="4680" w:hanging="360"/>
+      </w:pPr>
+    </w:lvl>
+    <w:lvl w:ilvl="7" w:tplc="04190019" w:tentative="1">
+      <w:start w:val="1"/>
+      <w:numFmt w:val="lowerLetter"/>
+      <w:lvlText w:val="%8."/>
+      <w:lvlJc w:val="left"/>
+      <w:pPr>
+        <w:ind w:left="5400" w:hanging="360"/>
+      </w:pPr>
+    </w:lvl>
+    <w:lvl w:ilvl="8" w:tplc="0419001B" w:tentative="1">
+      <w:start w:val="1"/>
+      <w:numFmt w:val="lowerRoman"/>
+      <w:lvlText w:val="%9."/>
+      <w:lvlJc w:val="right"/>
+      <w:pPr>
+        <w:ind w:left="6120" w:hanging="180"/>
+      </w:pPr>
+    </w:lvl>
+  </w:abstractNum>
+  <w:abstractNum w:abstractNumId="10" w15:restartNumberingAfterBreak="0">
     <w:nsid w:val="2DE13E1F"/>
     <w:multiLevelType w:val="hybridMultilevel"/>
     <w:tmpl w:val="E18E9F32"/>
@@ -5513,7 +5988,7 @@
       </w:pPr>
     </w:lvl>
   </w:abstractNum>
-  <w:abstractNum w:abstractNumId="10" w15:restartNumberingAfterBreak="0">
+  <w:abstractNum w:abstractNumId="11" w15:restartNumberingAfterBreak="0">
     <w:nsid w:val="4C466BFD"/>
     <w:multiLevelType w:val="hybridMultilevel"/>
     <w:tmpl w:val="3EC0D58C"/>
@@ -5629,7 +6104,7 @@
       </w:rPr>
     </w:lvl>
   </w:abstractNum>
-  <w:abstractNum w:abstractNumId="11" w15:restartNumberingAfterBreak="0">
+  <w:abstractNum w:abstractNumId="12" w15:restartNumberingAfterBreak="0">
     <w:nsid w:val="5A3D3149"/>
     <w:multiLevelType w:val="hybridMultilevel"/>
     <w:tmpl w:val="333E3C1E"/>
@@ -5742,7 +6217,7 @@
       </w:rPr>
     </w:lvl>
   </w:abstractNum>
-  <w:abstractNum w:abstractNumId="12" w15:restartNumberingAfterBreak="0">
+  <w:abstractNum w:abstractNumId="13" w15:restartNumberingAfterBreak="0">
     <w:nsid w:val="6285420A"/>
     <w:multiLevelType w:val="multilevel"/>
     <w:tmpl w:val="78E09D8A"/>
@@ -5891,7 +6366,7 @@
       </w:rPr>
     </w:lvl>
   </w:abstractNum>
-  <w:abstractNum w:abstractNumId="13" w15:restartNumberingAfterBreak="0">
+  <w:abstractNum w:abstractNumId="14" w15:restartNumberingAfterBreak="0">
     <w:nsid w:val="7D7E0F18"/>
     <w:multiLevelType w:val="hybridMultilevel"/>
     <w:tmpl w:val="78A6FB54"/>
@@ -5984,13 +6459,13 @@
     <w:abstractNumId w:val="2"/>
   </w:num>
   <w:num w:numId="2">
-    <w:abstractNumId w:val="12"/>
+    <w:abstractNumId w:val="13"/>
   </w:num>
   <w:num w:numId="3">
     <w:abstractNumId w:val="6"/>
   </w:num>
   <w:num w:numId="4">
-    <w:abstractNumId w:val="11"/>
+    <w:abstractNumId w:val="12"/>
   </w:num>
   <w:num w:numId="5">
     <w:abstractNumId w:val="5"/>
@@ -6005,13 +6480,13 @@
     <w:abstractNumId w:val="0"/>
   </w:num>
   <w:num w:numId="9">
-    <w:abstractNumId w:val="13"/>
+    <w:abstractNumId w:val="14"/>
   </w:num>
   <w:num w:numId="10">
     <w:abstractNumId w:val="1"/>
   </w:num>
   <w:num w:numId="11">
-    <w:abstractNumId w:val="10"/>
+    <w:abstractNumId w:val="11"/>
   </w:num>
   <w:num w:numId="12">
     <w:abstractNumId w:val="8"/>
@@ -6020,10 +6495,13 @@
     <w:abstractNumId w:val="4"/>
   </w:num>
   <w:num w:numId="14">
-    <w:abstractNumId w:val="9"/>
+    <w:abstractNumId w:val="10"/>
   </w:num>
   <w:num w:numId="15">
     <w:abstractNumId w:val="2"/>
+  </w:num>
+  <w:num w:numId="16">
+    <w:abstractNumId w:val="9"/>
   </w:num>
 </w:numbering>
 </file>

</xml_diff>